<commit_message>
Labs made before 17.10.2024
</commit_message>
<xml_diff>
--- a/ПКГ/Отчёт ПКГ.docx
+++ b/ПКГ/Отчёт ПКГ.docx
@@ -1034,12 +1034,16 @@
           <w:pPr>
             <w:pStyle w:val="11"/>
             <w:tabs>
-              <w:tab w:val="right" w:leader="dot" w:pos="10138"/>
+              <w:tab w:val="right" w:leader="dot" w:pos="10024"/>
             </w:tabs>
             <w:rPr>
-              <w:rFonts w:ascii="Times New Roman" w:hAnsi="Times New Roman" w:cs="Times New Roman"/>
+              <w:rFonts w:ascii="Times New Roman" w:eastAsiaTheme="minorEastAsia" w:hAnsi="Times New Roman" w:cs="Times New Roman"/>
+              <w:noProof/>
+              <w:kern w:val="2"/>
               <w:sz w:val="28"/>
               <w:szCs w:val="28"/>
+              <w:lang w:eastAsia="ru-RU"/>
+              <w14:ligatures w14:val="standardContextual"/>
             </w:rPr>
           </w:pPr>
           <w:r>
@@ -1066,12 +1070,12 @@
             </w:rPr>
             <w:fldChar w:fldCharType="separate"/>
           </w:r>
-          <w:hyperlink w:anchor="_Toc178067335" w:history="1">
+          <w:hyperlink w:anchor="_Toc179962166" w:history="1">
             <w:r>
               <w:rPr>
                 <w:rStyle w:val="a4"/>
                 <w:rFonts w:ascii="Times New Roman" w:hAnsi="Times New Roman" w:cs="Times New Roman"/>
-                <w:color w:val="auto"/>
+                <w:noProof/>
                 <w:sz w:val="28"/>
                 <w:szCs w:val="28"/>
               </w:rPr>
@@ -1080,6 +1084,7 @@
             <w:r>
               <w:rPr>
                 <w:rFonts w:ascii="Times New Roman" w:hAnsi="Times New Roman" w:cs="Times New Roman"/>
+                <w:noProof/>
                 <w:webHidden/>
                 <w:sz w:val="28"/>
                 <w:szCs w:val="28"/>
@@ -1089,6 +1094,7 @@
             <w:r>
               <w:rPr>
                 <w:rFonts w:ascii="Times New Roman" w:hAnsi="Times New Roman" w:cs="Times New Roman"/>
+                <w:noProof/>
                 <w:webHidden/>
                 <w:sz w:val="28"/>
                 <w:szCs w:val="28"/>
@@ -1098,15 +1104,17 @@
             <w:r>
               <w:rPr>
                 <w:rFonts w:ascii="Times New Roman" w:hAnsi="Times New Roman" w:cs="Times New Roman"/>
+                <w:noProof/>
                 <w:webHidden/>
                 <w:sz w:val="28"/>
                 <w:szCs w:val="28"/>
               </w:rPr>
-              <w:instrText xml:space="preserve"> PAGEREF _Toc178067335 \h </w:instrText>
+              <w:instrText xml:space="preserve"> PAGEREF _Toc179962166 \h </w:instrText>
             </w:r>
             <w:r>
               <w:rPr>
                 <w:rFonts w:ascii="Times New Roman" w:hAnsi="Times New Roman" w:cs="Times New Roman"/>
+                <w:noProof/>
                 <w:webHidden/>
                 <w:sz w:val="28"/>
                 <w:szCs w:val="28"/>
@@ -1115,6 +1123,7 @@
             <w:r>
               <w:rPr>
                 <w:rFonts w:ascii="Times New Roman" w:hAnsi="Times New Roman" w:cs="Times New Roman"/>
+                <w:noProof/>
                 <w:webHidden/>
                 <w:sz w:val="28"/>
                 <w:szCs w:val="28"/>
@@ -1124,6 +1133,7 @@
             <w:r>
               <w:rPr>
                 <w:rFonts w:ascii="Times New Roman" w:hAnsi="Times New Roman" w:cs="Times New Roman"/>
+                <w:noProof/>
                 <w:webHidden/>
                 <w:sz w:val="28"/>
                 <w:szCs w:val="28"/>
@@ -1133,6 +1143,7 @@
             <w:r>
               <w:rPr>
                 <w:rFonts w:ascii="Times New Roman" w:hAnsi="Times New Roman" w:cs="Times New Roman"/>
+                <w:noProof/>
                 <w:webHidden/>
                 <w:sz w:val="28"/>
                 <w:szCs w:val="28"/>
@@ -1145,20 +1156,24 @@
           <w:pPr>
             <w:pStyle w:val="11"/>
             <w:tabs>
-              <w:tab w:val="right" w:leader="dot" w:pos="10138"/>
+              <w:tab w:val="right" w:leader="dot" w:pos="10024"/>
             </w:tabs>
             <w:rPr>
-              <w:rFonts w:ascii="Times New Roman" w:hAnsi="Times New Roman" w:cs="Times New Roman"/>
+              <w:rFonts w:ascii="Times New Roman" w:eastAsiaTheme="minorEastAsia" w:hAnsi="Times New Roman" w:cs="Times New Roman"/>
+              <w:noProof/>
+              <w:kern w:val="2"/>
               <w:sz w:val="28"/>
               <w:szCs w:val="28"/>
+              <w:lang w:eastAsia="ru-RU"/>
+              <w14:ligatures w14:val="standardContextual"/>
             </w:rPr>
           </w:pPr>
-          <w:hyperlink w:anchor="_Toc178067336" w:history="1">
+          <w:hyperlink w:anchor="_Toc179962167" w:history="1">
             <w:r>
               <w:rPr>
                 <w:rStyle w:val="a4"/>
                 <w:rFonts w:ascii="Times New Roman" w:hAnsi="Times New Roman" w:cs="Times New Roman"/>
-                <w:color w:val="auto"/>
+                <w:noProof/>
                 <w:sz w:val="28"/>
                 <w:szCs w:val="28"/>
               </w:rPr>
@@ -1167,6 +1182,7 @@
             <w:r>
               <w:rPr>
                 <w:rFonts w:ascii="Times New Roman" w:hAnsi="Times New Roman" w:cs="Times New Roman"/>
+                <w:noProof/>
                 <w:webHidden/>
                 <w:sz w:val="28"/>
                 <w:szCs w:val="28"/>
@@ -1176,6 +1192,7 @@
             <w:r>
               <w:rPr>
                 <w:rFonts w:ascii="Times New Roman" w:hAnsi="Times New Roman" w:cs="Times New Roman"/>
+                <w:noProof/>
                 <w:webHidden/>
                 <w:sz w:val="28"/>
                 <w:szCs w:val="28"/>
@@ -1185,15 +1202,17 @@
             <w:r>
               <w:rPr>
                 <w:rFonts w:ascii="Times New Roman" w:hAnsi="Times New Roman" w:cs="Times New Roman"/>
+                <w:noProof/>
                 <w:webHidden/>
                 <w:sz w:val="28"/>
                 <w:szCs w:val="28"/>
               </w:rPr>
-              <w:instrText xml:space="preserve"> PAGEREF _Toc178067336 \h </w:instrText>
+              <w:instrText xml:space="preserve"> PAGEREF _Toc179962167 \h </w:instrText>
             </w:r>
             <w:r>
               <w:rPr>
                 <w:rFonts w:ascii="Times New Roman" w:hAnsi="Times New Roman" w:cs="Times New Roman"/>
+                <w:noProof/>
                 <w:webHidden/>
                 <w:sz w:val="28"/>
                 <w:szCs w:val="28"/>
@@ -1202,6 +1221,7 @@
             <w:r>
               <w:rPr>
                 <w:rFonts w:ascii="Times New Roman" w:hAnsi="Times New Roman" w:cs="Times New Roman"/>
+                <w:noProof/>
                 <w:webHidden/>
                 <w:sz w:val="28"/>
                 <w:szCs w:val="28"/>
@@ -1211,6 +1231,7 @@
             <w:r>
               <w:rPr>
                 <w:rFonts w:ascii="Times New Roman" w:hAnsi="Times New Roman" w:cs="Times New Roman"/>
+                <w:noProof/>
                 <w:webHidden/>
                 <w:sz w:val="28"/>
                 <w:szCs w:val="28"/>
@@ -1220,6 +1241,7 @@
             <w:r>
               <w:rPr>
                 <w:rFonts w:ascii="Times New Roman" w:hAnsi="Times New Roman" w:cs="Times New Roman"/>
+                <w:noProof/>
                 <w:webHidden/>
                 <w:sz w:val="28"/>
                 <w:szCs w:val="28"/>
@@ -1232,20 +1254,24 @@
           <w:pPr>
             <w:pStyle w:val="11"/>
             <w:tabs>
-              <w:tab w:val="right" w:leader="dot" w:pos="10138"/>
+              <w:tab w:val="right" w:leader="dot" w:pos="10024"/>
             </w:tabs>
             <w:rPr>
-              <w:rFonts w:ascii="Times New Roman" w:hAnsi="Times New Roman" w:cs="Times New Roman"/>
+              <w:rFonts w:ascii="Times New Roman" w:eastAsiaTheme="minorEastAsia" w:hAnsi="Times New Roman" w:cs="Times New Roman"/>
+              <w:noProof/>
+              <w:kern w:val="2"/>
               <w:sz w:val="28"/>
               <w:szCs w:val="28"/>
+              <w:lang w:eastAsia="ru-RU"/>
+              <w14:ligatures w14:val="standardContextual"/>
             </w:rPr>
           </w:pPr>
-          <w:hyperlink w:anchor="_Toc178067337" w:history="1">
+          <w:hyperlink w:anchor="_Toc179962168" w:history="1">
             <w:r>
               <w:rPr>
                 <w:rStyle w:val="a4"/>
                 <w:rFonts w:ascii="Times New Roman" w:hAnsi="Times New Roman" w:cs="Times New Roman"/>
-                <w:color w:val="auto"/>
+                <w:noProof/>
                 <w:sz w:val="28"/>
                 <w:szCs w:val="28"/>
               </w:rPr>
@@ -1254,6 +1280,7 @@
             <w:r>
               <w:rPr>
                 <w:rFonts w:ascii="Times New Roman" w:hAnsi="Times New Roman" w:cs="Times New Roman"/>
+                <w:noProof/>
                 <w:webHidden/>
                 <w:sz w:val="28"/>
                 <w:szCs w:val="28"/>
@@ -1263,6 +1290,7 @@
             <w:r>
               <w:rPr>
                 <w:rFonts w:ascii="Times New Roman" w:hAnsi="Times New Roman" w:cs="Times New Roman"/>
+                <w:noProof/>
                 <w:webHidden/>
                 <w:sz w:val="28"/>
                 <w:szCs w:val="28"/>
@@ -1272,15 +1300,17 @@
             <w:r>
               <w:rPr>
                 <w:rFonts w:ascii="Times New Roman" w:hAnsi="Times New Roman" w:cs="Times New Roman"/>
+                <w:noProof/>
                 <w:webHidden/>
                 <w:sz w:val="28"/>
                 <w:szCs w:val="28"/>
               </w:rPr>
-              <w:instrText xml:space="preserve"> PAGEREF _Toc178067337 \h </w:instrText>
+              <w:instrText xml:space="preserve"> PAGEREF _Toc179962168 \h </w:instrText>
             </w:r>
             <w:r>
               <w:rPr>
                 <w:rFonts w:ascii="Times New Roman" w:hAnsi="Times New Roman" w:cs="Times New Roman"/>
+                <w:noProof/>
                 <w:webHidden/>
                 <w:sz w:val="28"/>
                 <w:szCs w:val="28"/>
@@ -1289,6 +1319,7 @@
             <w:r>
               <w:rPr>
                 <w:rFonts w:ascii="Times New Roman" w:hAnsi="Times New Roman" w:cs="Times New Roman"/>
+                <w:noProof/>
                 <w:webHidden/>
                 <w:sz w:val="28"/>
                 <w:szCs w:val="28"/>
@@ -1298,6 +1329,7 @@
             <w:r>
               <w:rPr>
                 <w:rFonts w:ascii="Times New Roman" w:hAnsi="Times New Roman" w:cs="Times New Roman"/>
+                <w:noProof/>
                 <w:webHidden/>
                 <w:sz w:val="28"/>
                 <w:szCs w:val="28"/>
@@ -1307,6 +1339,497 @@
             <w:r>
               <w:rPr>
                 <w:rFonts w:ascii="Times New Roman" w:hAnsi="Times New Roman" w:cs="Times New Roman"/>
+                <w:noProof/>
+                <w:webHidden/>
+                <w:sz w:val="28"/>
+                <w:szCs w:val="28"/>
+              </w:rPr>
+              <w:fldChar w:fldCharType="end"/>
+            </w:r>
+          </w:hyperlink>
+        </w:p>
+        <w:p>
+          <w:pPr>
+            <w:pStyle w:val="11"/>
+            <w:tabs>
+              <w:tab w:val="right" w:leader="dot" w:pos="10024"/>
+            </w:tabs>
+            <w:rPr>
+              <w:rFonts w:ascii="Times New Roman" w:eastAsiaTheme="minorEastAsia" w:hAnsi="Times New Roman" w:cs="Times New Roman"/>
+              <w:noProof/>
+              <w:kern w:val="2"/>
+              <w:sz w:val="28"/>
+              <w:szCs w:val="28"/>
+              <w:lang w:eastAsia="ru-RU"/>
+              <w14:ligatures w14:val="standardContextual"/>
+            </w:rPr>
+          </w:pPr>
+          <w:hyperlink w:anchor="_Toc179962169" w:history="1">
+            <w:r>
+              <w:rPr>
+                <w:rStyle w:val="a4"/>
+                <w:rFonts w:ascii="Times New Roman" w:hAnsi="Times New Roman" w:cs="Times New Roman"/>
+                <w:noProof/>
+                <w:sz w:val="28"/>
+                <w:szCs w:val="28"/>
+              </w:rPr>
+              <w:t>Лабораторная работа №4</w:t>
+            </w:r>
+            <w:r>
+              <w:rPr>
+                <w:rFonts w:ascii="Times New Roman" w:hAnsi="Times New Roman" w:cs="Times New Roman"/>
+                <w:noProof/>
+                <w:webHidden/>
+                <w:sz w:val="28"/>
+                <w:szCs w:val="28"/>
+              </w:rPr>
+              <w:tab/>
+            </w:r>
+            <w:r>
+              <w:rPr>
+                <w:rFonts w:ascii="Times New Roman" w:hAnsi="Times New Roman" w:cs="Times New Roman"/>
+                <w:noProof/>
+                <w:webHidden/>
+                <w:sz w:val="28"/>
+                <w:szCs w:val="28"/>
+              </w:rPr>
+              <w:fldChar w:fldCharType="begin"/>
+            </w:r>
+            <w:r>
+              <w:rPr>
+                <w:rFonts w:ascii="Times New Roman" w:hAnsi="Times New Roman" w:cs="Times New Roman"/>
+                <w:noProof/>
+                <w:webHidden/>
+                <w:sz w:val="28"/>
+                <w:szCs w:val="28"/>
+              </w:rPr>
+              <w:instrText xml:space="preserve"> PAGEREF _Toc179962169 \h </w:instrText>
+            </w:r>
+            <w:r>
+              <w:rPr>
+                <w:rFonts w:ascii="Times New Roman" w:hAnsi="Times New Roman" w:cs="Times New Roman"/>
+                <w:noProof/>
+                <w:webHidden/>
+                <w:sz w:val="28"/>
+                <w:szCs w:val="28"/>
+              </w:rPr>
+            </w:r>
+            <w:r>
+              <w:rPr>
+                <w:rFonts w:ascii="Times New Roman" w:hAnsi="Times New Roman" w:cs="Times New Roman"/>
+                <w:noProof/>
+                <w:webHidden/>
+                <w:sz w:val="28"/>
+                <w:szCs w:val="28"/>
+              </w:rPr>
+              <w:fldChar w:fldCharType="separate"/>
+            </w:r>
+            <w:r>
+              <w:rPr>
+                <w:rFonts w:ascii="Times New Roman" w:hAnsi="Times New Roman" w:cs="Times New Roman"/>
+                <w:noProof/>
+                <w:webHidden/>
+                <w:sz w:val="28"/>
+                <w:szCs w:val="28"/>
+              </w:rPr>
+              <w:t>9</w:t>
+            </w:r>
+            <w:r>
+              <w:rPr>
+                <w:rFonts w:ascii="Times New Roman" w:hAnsi="Times New Roman" w:cs="Times New Roman"/>
+                <w:noProof/>
+                <w:webHidden/>
+                <w:sz w:val="28"/>
+                <w:szCs w:val="28"/>
+              </w:rPr>
+              <w:fldChar w:fldCharType="end"/>
+            </w:r>
+          </w:hyperlink>
+        </w:p>
+        <w:p>
+          <w:pPr>
+            <w:pStyle w:val="11"/>
+            <w:tabs>
+              <w:tab w:val="right" w:leader="dot" w:pos="10024"/>
+            </w:tabs>
+            <w:rPr>
+              <w:rFonts w:ascii="Times New Roman" w:eastAsiaTheme="minorEastAsia" w:hAnsi="Times New Roman" w:cs="Times New Roman"/>
+              <w:noProof/>
+              <w:kern w:val="2"/>
+              <w:sz w:val="28"/>
+              <w:szCs w:val="28"/>
+              <w:lang w:eastAsia="ru-RU"/>
+              <w14:ligatures w14:val="standardContextual"/>
+            </w:rPr>
+          </w:pPr>
+          <w:hyperlink w:anchor="_Toc179962170" w:history="1">
+            <w:r>
+              <w:rPr>
+                <w:rStyle w:val="a4"/>
+                <w:rFonts w:ascii="Times New Roman" w:hAnsi="Times New Roman" w:cs="Times New Roman"/>
+                <w:noProof/>
+                <w:sz w:val="28"/>
+                <w:szCs w:val="28"/>
+              </w:rPr>
+              <w:t>Лабораторная работа №5</w:t>
+            </w:r>
+            <w:r>
+              <w:rPr>
+                <w:rFonts w:ascii="Times New Roman" w:hAnsi="Times New Roman" w:cs="Times New Roman"/>
+                <w:noProof/>
+                <w:webHidden/>
+                <w:sz w:val="28"/>
+                <w:szCs w:val="28"/>
+              </w:rPr>
+              <w:tab/>
+            </w:r>
+            <w:r>
+              <w:rPr>
+                <w:rFonts w:ascii="Times New Roman" w:hAnsi="Times New Roman" w:cs="Times New Roman"/>
+                <w:noProof/>
+                <w:webHidden/>
+                <w:sz w:val="28"/>
+                <w:szCs w:val="28"/>
+              </w:rPr>
+              <w:fldChar w:fldCharType="begin"/>
+            </w:r>
+            <w:r>
+              <w:rPr>
+                <w:rFonts w:ascii="Times New Roman" w:hAnsi="Times New Roman" w:cs="Times New Roman"/>
+                <w:noProof/>
+                <w:webHidden/>
+                <w:sz w:val="28"/>
+                <w:szCs w:val="28"/>
+              </w:rPr>
+              <w:instrText xml:space="preserve"> PAGEREF _Toc179962170 \h </w:instrText>
+            </w:r>
+            <w:r>
+              <w:rPr>
+                <w:rFonts w:ascii="Times New Roman" w:hAnsi="Times New Roman" w:cs="Times New Roman"/>
+                <w:noProof/>
+                <w:webHidden/>
+                <w:sz w:val="28"/>
+                <w:szCs w:val="28"/>
+              </w:rPr>
+            </w:r>
+            <w:r>
+              <w:rPr>
+                <w:rFonts w:ascii="Times New Roman" w:hAnsi="Times New Roman" w:cs="Times New Roman"/>
+                <w:noProof/>
+                <w:webHidden/>
+                <w:sz w:val="28"/>
+                <w:szCs w:val="28"/>
+              </w:rPr>
+              <w:fldChar w:fldCharType="separate"/>
+            </w:r>
+            <w:r>
+              <w:rPr>
+                <w:rFonts w:ascii="Times New Roman" w:hAnsi="Times New Roman" w:cs="Times New Roman"/>
+                <w:noProof/>
+                <w:webHidden/>
+                <w:sz w:val="28"/>
+                <w:szCs w:val="28"/>
+              </w:rPr>
+              <w:t>12</w:t>
+            </w:r>
+            <w:r>
+              <w:rPr>
+                <w:rFonts w:ascii="Times New Roman" w:hAnsi="Times New Roman" w:cs="Times New Roman"/>
+                <w:noProof/>
+                <w:webHidden/>
+                <w:sz w:val="28"/>
+                <w:szCs w:val="28"/>
+              </w:rPr>
+              <w:fldChar w:fldCharType="end"/>
+            </w:r>
+          </w:hyperlink>
+        </w:p>
+        <w:p>
+          <w:pPr>
+            <w:pStyle w:val="11"/>
+            <w:tabs>
+              <w:tab w:val="right" w:leader="dot" w:pos="10024"/>
+            </w:tabs>
+            <w:rPr>
+              <w:rFonts w:ascii="Times New Roman" w:eastAsiaTheme="minorEastAsia" w:hAnsi="Times New Roman" w:cs="Times New Roman"/>
+              <w:noProof/>
+              <w:kern w:val="2"/>
+              <w:sz w:val="28"/>
+              <w:szCs w:val="28"/>
+              <w:lang w:eastAsia="ru-RU"/>
+              <w14:ligatures w14:val="standardContextual"/>
+            </w:rPr>
+          </w:pPr>
+          <w:hyperlink w:anchor="_Toc179962171" w:history="1">
+            <w:r>
+              <w:rPr>
+                <w:rStyle w:val="a4"/>
+                <w:rFonts w:ascii="Times New Roman" w:hAnsi="Times New Roman" w:cs="Times New Roman"/>
+                <w:noProof/>
+                <w:sz w:val="28"/>
+                <w:szCs w:val="28"/>
+              </w:rPr>
+              <w:t>Лабораторная работа №6</w:t>
+            </w:r>
+            <w:r>
+              <w:rPr>
+                <w:rFonts w:ascii="Times New Roman" w:hAnsi="Times New Roman" w:cs="Times New Roman"/>
+                <w:noProof/>
+                <w:webHidden/>
+                <w:sz w:val="28"/>
+                <w:szCs w:val="28"/>
+              </w:rPr>
+              <w:tab/>
+            </w:r>
+            <w:r>
+              <w:rPr>
+                <w:rFonts w:ascii="Times New Roman" w:hAnsi="Times New Roman" w:cs="Times New Roman"/>
+                <w:noProof/>
+                <w:webHidden/>
+                <w:sz w:val="28"/>
+                <w:szCs w:val="28"/>
+              </w:rPr>
+              <w:fldChar w:fldCharType="begin"/>
+            </w:r>
+            <w:r>
+              <w:rPr>
+                <w:rFonts w:ascii="Times New Roman" w:hAnsi="Times New Roman" w:cs="Times New Roman"/>
+                <w:noProof/>
+                <w:webHidden/>
+                <w:sz w:val="28"/>
+                <w:szCs w:val="28"/>
+              </w:rPr>
+              <w:instrText xml:space="preserve"> PAGEREF _Toc179962171 \h </w:instrText>
+            </w:r>
+            <w:r>
+              <w:rPr>
+                <w:rFonts w:ascii="Times New Roman" w:hAnsi="Times New Roman" w:cs="Times New Roman"/>
+                <w:noProof/>
+                <w:webHidden/>
+                <w:sz w:val="28"/>
+                <w:szCs w:val="28"/>
+              </w:rPr>
+            </w:r>
+            <w:r>
+              <w:rPr>
+                <w:rFonts w:ascii="Times New Roman" w:hAnsi="Times New Roman" w:cs="Times New Roman"/>
+                <w:noProof/>
+                <w:webHidden/>
+                <w:sz w:val="28"/>
+                <w:szCs w:val="28"/>
+              </w:rPr>
+              <w:fldChar w:fldCharType="separate"/>
+            </w:r>
+            <w:r>
+              <w:rPr>
+                <w:rFonts w:ascii="Times New Roman" w:hAnsi="Times New Roman" w:cs="Times New Roman"/>
+                <w:noProof/>
+                <w:webHidden/>
+                <w:sz w:val="28"/>
+                <w:szCs w:val="28"/>
+              </w:rPr>
+              <w:t>13</w:t>
+            </w:r>
+            <w:r>
+              <w:rPr>
+                <w:rFonts w:ascii="Times New Roman" w:hAnsi="Times New Roman" w:cs="Times New Roman"/>
+                <w:noProof/>
+                <w:webHidden/>
+                <w:sz w:val="28"/>
+                <w:szCs w:val="28"/>
+              </w:rPr>
+              <w:fldChar w:fldCharType="end"/>
+            </w:r>
+          </w:hyperlink>
+        </w:p>
+        <w:p>
+          <w:pPr>
+            <w:pStyle w:val="11"/>
+            <w:tabs>
+              <w:tab w:val="right" w:leader="dot" w:pos="10024"/>
+            </w:tabs>
+            <w:rPr>
+              <w:rFonts w:ascii="Times New Roman" w:eastAsiaTheme="minorEastAsia" w:hAnsi="Times New Roman" w:cs="Times New Roman"/>
+              <w:noProof/>
+              <w:kern w:val="2"/>
+              <w:sz w:val="28"/>
+              <w:szCs w:val="28"/>
+              <w:lang w:eastAsia="ru-RU"/>
+              <w14:ligatures w14:val="standardContextual"/>
+            </w:rPr>
+          </w:pPr>
+          <w:hyperlink w:anchor="_Toc179962172" w:history="1">
+            <w:r>
+              <w:rPr>
+                <w:rStyle w:val="a4"/>
+                <w:rFonts w:ascii="Times New Roman" w:hAnsi="Times New Roman" w:cs="Times New Roman"/>
+                <w:noProof/>
+                <w:sz w:val="28"/>
+                <w:szCs w:val="28"/>
+              </w:rPr>
+              <w:t>Лабораторная работа №7</w:t>
+            </w:r>
+            <w:r>
+              <w:rPr>
+                <w:rFonts w:ascii="Times New Roman" w:hAnsi="Times New Roman" w:cs="Times New Roman"/>
+                <w:noProof/>
+                <w:webHidden/>
+                <w:sz w:val="28"/>
+                <w:szCs w:val="28"/>
+              </w:rPr>
+              <w:tab/>
+            </w:r>
+            <w:r>
+              <w:rPr>
+                <w:rFonts w:ascii="Times New Roman" w:hAnsi="Times New Roman" w:cs="Times New Roman"/>
+                <w:noProof/>
+                <w:webHidden/>
+                <w:sz w:val="28"/>
+                <w:szCs w:val="28"/>
+              </w:rPr>
+              <w:fldChar w:fldCharType="begin"/>
+            </w:r>
+            <w:r>
+              <w:rPr>
+                <w:rFonts w:ascii="Times New Roman" w:hAnsi="Times New Roman" w:cs="Times New Roman"/>
+                <w:noProof/>
+                <w:webHidden/>
+                <w:sz w:val="28"/>
+                <w:szCs w:val="28"/>
+              </w:rPr>
+              <w:instrText xml:space="preserve"> PAGEREF _Toc179962172 \h </w:instrText>
+            </w:r>
+            <w:r>
+              <w:rPr>
+                <w:rFonts w:ascii="Times New Roman" w:hAnsi="Times New Roman" w:cs="Times New Roman"/>
+                <w:noProof/>
+                <w:webHidden/>
+                <w:sz w:val="28"/>
+                <w:szCs w:val="28"/>
+              </w:rPr>
+            </w:r>
+            <w:r>
+              <w:rPr>
+                <w:rFonts w:ascii="Times New Roman" w:hAnsi="Times New Roman" w:cs="Times New Roman"/>
+                <w:noProof/>
+                <w:webHidden/>
+                <w:sz w:val="28"/>
+                <w:szCs w:val="28"/>
+              </w:rPr>
+              <w:fldChar w:fldCharType="separate"/>
+            </w:r>
+            <w:r>
+              <w:rPr>
+                <w:rFonts w:ascii="Times New Roman" w:hAnsi="Times New Roman" w:cs="Times New Roman"/>
+                <w:noProof/>
+                <w:webHidden/>
+                <w:sz w:val="28"/>
+                <w:szCs w:val="28"/>
+              </w:rPr>
+              <w:t>16</w:t>
+            </w:r>
+            <w:r>
+              <w:rPr>
+                <w:rFonts w:ascii="Times New Roman" w:hAnsi="Times New Roman" w:cs="Times New Roman"/>
+                <w:noProof/>
+                <w:webHidden/>
+                <w:sz w:val="28"/>
+                <w:szCs w:val="28"/>
+              </w:rPr>
+              <w:fldChar w:fldCharType="end"/>
+            </w:r>
+          </w:hyperlink>
+        </w:p>
+        <w:p>
+          <w:pPr>
+            <w:pStyle w:val="11"/>
+            <w:tabs>
+              <w:tab w:val="right" w:leader="dot" w:pos="10024"/>
+            </w:tabs>
+            <w:rPr>
+              <w:rFonts w:ascii="Times New Roman" w:eastAsiaTheme="minorEastAsia" w:hAnsi="Times New Roman" w:cs="Times New Roman"/>
+              <w:noProof/>
+              <w:kern w:val="2"/>
+              <w:sz w:val="28"/>
+              <w:szCs w:val="28"/>
+              <w:lang w:eastAsia="ru-RU"/>
+              <w14:ligatures w14:val="standardContextual"/>
+            </w:rPr>
+          </w:pPr>
+          <w:hyperlink w:anchor="_Toc179962173" w:history="1">
+            <w:r>
+              <w:rPr>
+                <w:rStyle w:val="a4"/>
+                <w:rFonts w:ascii="Times New Roman" w:hAnsi="Times New Roman" w:cs="Times New Roman"/>
+                <w:noProof/>
+                <w:sz w:val="28"/>
+                <w:szCs w:val="28"/>
+              </w:rPr>
+              <w:t>Лабораторная работа №8</w:t>
+            </w:r>
+            <w:r>
+              <w:rPr>
+                <w:rFonts w:ascii="Times New Roman" w:hAnsi="Times New Roman" w:cs="Times New Roman"/>
+                <w:noProof/>
+                <w:webHidden/>
+                <w:sz w:val="28"/>
+                <w:szCs w:val="28"/>
+              </w:rPr>
+              <w:tab/>
+            </w:r>
+            <w:r>
+              <w:rPr>
+                <w:rFonts w:ascii="Times New Roman" w:hAnsi="Times New Roman" w:cs="Times New Roman"/>
+                <w:noProof/>
+                <w:webHidden/>
+                <w:sz w:val="28"/>
+                <w:szCs w:val="28"/>
+              </w:rPr>
+              <w:fldChar w:fldCharType="begin"/>
+            </w:r>
+            <w:r>
+              <w:rPr>
+                <w:rFonts w:ascii="Times New Roman" w:hAnsi="Times New Roman" w:cs="Times New Roman"/>
+                <w:noProof/>
+                <w:webHidden/>
+                <w:sz w:val="28"/>
+                <w:szCs w:val="28"/>
+              </w:rPr>
+              <w:instrText xml:space="preserve"> PAGEREF _Toc179962173 \h </w:instrText>
+            </w:r>
+            <w:r>
+              <w:rPr>
+                <w:rFonts w:ascii="Times New Roman" w:hAnsi="Times New Roman" w:cs="Times New Roman"/>
+                <w:noProof/>
+                <w:webHidden/>
+                <w:sz w:val="28"/>
+                <w:szCs w:val="28"/>
+              </w:rPr>
+            </w:r>
+            <w:r>
+              <w:rPr>
+                <w:rFonts w:ascii="Times New Roman" w:hAnsi="Times New Roman" w:cs="Times New Roman"/>
+                <w:noProof/>
+                <w:webHidden/>
+                <w:sz w:val="28"/>
+                <w:szCs w:val="28"/>
+              </w:rPr>
+              <w:fldChar w:fldCharType="separate"/>
+            </w:r>
+            <w:r>
+              <w:rPr>
+                <w:rFonts w:ascii="Times New Roman" w:hAnsi="Times New Roman" w:cs="Times New Roman"/>
+                <w:noProof/>
+                <w:webHidden/>
+                <w:sz w:val="28"/>
+                <w:szCs w:val="28"/>
+              </w:rPr>
+              <w:t>18</w:t>
+            </w:r>
+            <w:r>
+              <w:rPr>
+                <w:rFonts w:ascii="Times New Roman" w:hAnsi="Times New Roman" w:cs="Times New Roman"/>
+                <w:noProof/>
                 <w:webHidden/>
                 <w:sz w:val="28"/>
                 <w:szCs w:val="28"/>
@@ -1338,8 +1861,8 @@
       <w:pPr>
         <w:rPr>
           <w:rFonts w:ascii="Times New Roman" w:hAnsi="Times New Roman" w:cs="Times New Roman"/>
-          <w:sz w:val="32"/>
-          <w:szCs w:val="32"/>
+          <w:sz w:val="28"/>
+          <w:szCs w:val="28"/>
         </w:rPr>
       </w:pPr>
       <w:r>
@@ -1366,7 +1889,7 @@
           <w:szCs w:val="28"/>
         </w:rPr>
       </w:pPr>
-      <w:bookmarkStart w:id="0" w:name="_Toc178067335"/>
+      <w:bookmarkStart w:id="0" w:name="_Toc179962166"/>
       <w:r>
         <w:rPr>
           <w:rFonts w:ascii="Times New Roman" w:hAnsi="Times New Roman" w:cs="Times New Roman"/>
@@ -1526,6 +2049,7 @@
       <w:r>
         <w:rPr>
           <w:rFonts w:ascii="Times New Roman" w:hAnsi="Times New Roman" w:cs="Times New Roman"/>
+          <w:noProof/>
           <w:sz w:val="28"/>
           <w:szCs w:val="28"/>
         </w:rPr>
@@ -1568,6 +2092,7 @@
       <w:r>
         <w:rPr>
           <w:rFonts w:ascii="Times New Roman" w:hAnsi="Times New Roman" w:cs="Times New Roman"/>
+          <w:noProof/>
           <w:sz w:val="28"/>
           <w:szCs w:val="28"/>
         </w:rPr>
@@ -1709,6 +2234,7 @@
       <w:r>
         <w:rPr>
           <w:rFonts w:ascii="Times New Roman" w:hAnsi="Times New Roman" w:cs="Times New Roman"/>
+          <w:noProof/>
           <w:sz w:val="28"/>
           <w:szCs w:val="28"/>
         </w:rPr>
@@ -1762,6 +2288,7 @@
       <w:r>
         <w:rPr>
           <w:rFonts w:ascii="Times New Roman" w:hAnsi="Times New Roman" w:cs="Times New Roman"/>
+          <w:noProof/>
           <w:sz w:val="28"/>
           <w:szCs w:val="28"/>
         </w:rPr>
@@ -1886,6 +2413,7 @@
       <w:r>
         <w:rPr>
           <w:rFonts w:ascii="Times New Roman" w:hAnsi="Times New Roman" w:cs="Times New Roman"/>
+          <w:noProof/>
           <w:sz w:val="28"/>
           <w:szCs w:val="28"/>
         </w:rPr>
@@ -1928,6 +2456,7 @@
       <w:r>
         <w:rPr>
           <w:rFonts w:ascii="Times New Roman" w:hAnsi="Times New Roman" w:cs="Times New Roman"/>
+          <w:noProof/>
           <w:sz w:val="28"/>
           <w:szCs w:val="28"/>
         </w:rPr>
@@ -2097,7 +2626,7 @@
           <w:szCs w:val="28"/>
         </w:rPr>
       </w:pPr>
-      <w:bookmarkStart w:id="1" w:name="_Toc178067336"/>
+      <w:bookmarkStart w:id="1" w:name="_Toc179962167"/>
       <w:r>
         <w:rPr>
           <w:rFonts w:ascii="Times New Roman" w:hAnsi="Times New Roman" w:cs="Times New Roman"/>
@@ -2253,6 +2782,7 @@
       <w:r>
         <w:rPr>
           <w:rFonts w:ascii="Times New Roman" w:hAnsi="Times New Roman" w:cs="Times New Roman"/>
+          <w:noProof/>
           <w:sz w:val="28"/>
           <w:szCs w:val="28"/>
         </w:rPr>
@@ -2295,6 +2825,7 @@
       <w:r>
         <w:rPr>
           <w:rFonts w:ascii="Times New Roman" w:hAnsi="Times New Roman" w:cs="Times New Roman"/>
+          <w:noProof/>
           <w:sz w:val="28"/>
           <w:szCs w:val="28"/>
         </w:rPr>
@@ -2443,6 +2974,7 @@
       <w:r>
         <w:rPr>
           <w:rFonts w:ascii="Times New Roman" w:hAnsi="Times New Roman" w:cs="Times New Roman"/>
+          <w:noProof/>
           <w:sz w:val="28"/>
           <w:szCs w:val="28"/>
         </w:rPr>
@@ -2503,6 +3035,7 @@
       <w:r>
         <w:rPr>
           <w:rFonts w:ascii="Times New Roman" w:hAnsi="Times New Roman" w:cs="Times New Roman"/>
+          <w:noProof/>
           <w:sz w:val="28"/>
           <w:szCs w:val="28"/>
         </w:rPr>
@@ -2596,6 +3129,7 @@
       <w:r>
         <w:rPr>
           <w:rFonts w:ascii="Times New Roman" w:hAnsi="Times New Roman" w:cs="Times New Roman"/>
+          <w:noProof/>
           <w:sz w:val="28"/>
           <w:szCs w:val="28"/>
         </w:rPr>
@@ -2656,6 +3190,7 @@
       <w:r>
         <w:rPr>
           <w:rFonts w:ascii="Times New Roman" w:hAnsi="Times New Roman" w:cs="Times New Roman"/>
+          <w:noProof/>
           <w:sz w:val="28"/>
           <w:szCs w:val="28"/>
         </w:rPr>
@@ -2748,6 +3283,7 @@
       <w:r>
         <w:rPr>
           <w:rFonts w:ascii="Times New Roman" w:hAnsi="Times New Roman" w:cs="Times New Roman"/>
+          <w:noProof/>
           <w:sz w:val="28"/>
           <w:szCs w:val="28"/>
         </w:rPr>
@@ -2808,6 +3344,7 @@
       <w:r>
         <w:rPr>
           <w:rFonts w:ascii="Times New Roman" w:hAnsi="Times New Roman" w:cs="Times New Roman"/>
+          <w:noProof/>
           <w:sz w:val="28"/>
           <w:szCs w:val="28"/>
         </w:rPr>
@@ -2901,6 +3438,7 @@
       <w:r>
         <w:rPr>
           <w:rFonts w:ascii="Times New Roman" w:hAnsi="Times New Roman" w:cs="Times New Roman"/>
+          <w:noProof/>
           <w:sz w:val="28"/>
           <w:szCs w:val="28"/>
         </w:rPr>
@@ -2961,6 +3499,7 @@
       <w:r>
         <w:rPr>
           <w:rFonts w:ascii="Times New Roman" w:hAnsi="Times New Roman" w:cs="Times New Roman"/>
+          <w:noProof/>
           <w:sz w:val="28"/>
           <w:szCs w:val="28"/>
         </w:rPr>
@@ -3162,7 +3701,7 @@
           <w:szCs w:val="28"/>
         </w:rPr>
       </w:pPr>
-      <w:bookmarkStart w:id="2" w:name="_Toc178067337"/>
+      <w:bookmarkStart w:id="2" w:name="_Toc179962168"/>
       <w:r>
         <w:rPr>
           <w:rFonts w:ascii="Times New Roman" w:hAnsi="Times New Roman" w:cs="Times New Roman"/>
@@ -3314,6 +3853,7 @@
       <w:r>
         <w:rPr>
           <w:rFonts w:ascii="Times New Roman" w:hAnsi="Times New Roman" w:cs="Times New Roman"/>
+          <w:noProof/>
           <w:sz w:val="28"/>
           <w:szCs w:val="28"/>
         </w:rPr>
@@ -3422,6 +3962,7 @@
       <w:r>
         <w:rPr>
           <w:rFonts w:ascii="Times New Roman" w:hAnsi="Times New Roman" w:cs="Times New Roman"/>
+          <w:noProof/>
           <w:sz w:val="28"/>
           <w:szCs w:val="28"/>
         </w:rPr>
@@ -3482,6 +4023,7 @@
       <w:r>
         <w:rPr>
           <w:rFonts w:ascii="Times New Roman" w:hAnsi="Times New Roman" w:cs="Times New Roman"/>
+          <w:noProof/>
           <w:sz w:val="28"/>
           <w:szCs w:val="28"/>
         </w:rPr>
@@ -3616,6 +4158,7 @@
           <w:szCs w:val="28"/>
         </w:rPr>
       </w:pPr>
+      <w:bookmarkStart w:id="3" w:name="_Toc179962169"/>
       <w:r>
         <w:rPr>
           <w:rFonts w:ascii="Times New Roman" w:hAnsi="Times New Roman" w:cs="Times New Roman"/>
@@ -3628,6 +4171,7 @@
         <w:lastRenderedPageBreak/>
         <w:t>Лабораторная работа №4</w:t>
       </w:r>
+      <w:bookmarkEnd w:id="3"/>
     </w:p>
     <w:p>
       <w:pPr>
@@ -3730,6 +4274,7 @@
       <w:r>
         <w:rPr>
           <w:rFonts w:ascii="Times New Roman" w:hAnsi="Times New Roman" w:cs="Times New Roman"/>
+          <w:noProof/>
           <w:sz w:val="28"/>
           <w:szCs w:val="28"/>
         </w:rPr>
@@ -3823,6 +4368,7 @@
       <w:r>
         <w:rPr>
           <w:rFonts w:ascii="Times New Roman" w:hAnsi="Times New Roman" w:cs="Times New Roman"/>
+          <w:noProof/>
           <w:sz w:val="28"/>
           <w:szCs w:val="28"/>
         </w:rPr>
@@ -3884,6 +4430,7 @@
       <w:r>
         <w:rPr>
           <w:rFonts w:ascii="Times New Roman" w:hAnsi="Times New Roman" w:cs="Times New Roman"/>
+          <w:noProof/>
           <w:sz w:val="28"/>
           <w:szCs w:val="28"/>
           <w:lang w:val="en-US"/>
@@ -3999,6 +4546,7 @@
       <w:r>
         <w:rPr>
           <w:rFonts w:ascii="Times New Roman" w:hAnsi="Times New Roman" w:cs="Times New Roman"/>
+          <w:noProof/>
           <w:sz w:val="28"/>
           <w:szCs w:val="28"/>
         </w:rPr>
@@ -4060,6 +4608,7 @@
       <w:r>
         <w:rPr>
           <w:rFonts w:ascii="Times New Roman" w:hAnsi="Times New Roman" w:cs="Times New Roman"/>
+          <w:noProof/>
           <w:sz w:val="28"/>
           <w:szCs w:val="28"/>
           <w:lang w:val="en-US"/>
@@ -4154,6 +4703,7 @@
       <w:r>
         <w:rPr>
           <w:rFonts w:ascii="Times New Roman" w:hAnsi="Times New Roman" w:cs="Times New Roman"/>
+          <w:noProof/>
           <w:sz w:val="28"/>
           <w:szCs w:val="28"/>
         </w:rPr>
@@ -4215,6 +4765,7 @@
       <w:r>
         <w:rPr>
           <w:rFonts w:ascii="Times New Roman" w:hAnsi="Times New Roman" w:cs="Times New Roman"/>
+          <w:noProof/>
           <w:sz w:val="28"/>
           <w:szCs w:val="28"/>
           <w:lang w:val="en-US"/>
@@ -4310,6 +4861,7 @@
       <w:r>
         <w:rPr>
           <w:rFonts w:ascii="Times New Roman" w:hAnsi="Times New Roman" w:cs="Times New Roman"/>
+          <w:noProof/>
           <w:sz w:val="28"/>
           <w:szCs w:val="28"/>
         </w:rPr>
@@ -4371,6 +4923,7 @@
       <w:r>
         <w:rPr>
           <w:rFonts w:ascii="Times New Roman" w:hAnsi="Times New Roman" w:cs="Times New Roman"/>
+          <w:noProof/>
           <w:sz w:val="28"/>
           <w:szCs w:val="28"/>
           <w:lang w:val="en-US"/>
@@ -4494,6 +5047,7 @@
           <w:szCs w:val="28"/>
         </w:rPr>
       </w:pPr>
+      <w:bookmarkStart w:id="4" w:name="_Toc179962170"/>
       <w:r>
         <w:rPr>
           <w:rFonts w:ascii="Times New Roman" w:hAnsi="Times New Roman" w:cs="Times New Roman"/>
@@ -4506,6 +5060,7 @@
         <w:lastRenderedPageBreak/>
         <w:t>Лабораторная работа №5</w:t>
       </w:r>
+      <w:bookmarkEnd w:id="4"/>
     </w:p>
     <w:p>
       <w:pPr>
@@ -4628,6 +5183,7 @@
       <w:r>
         <w:rPr>
           <w:rFonts w:ascii="Times New Roman" w:hAnsi="Times New Roman" w:cs="Times New Roman"/>
+          <w:noProof/>
           <w:sz w:val="28"/>
           <w:szCs w:val="28"/>
         </w:rPr>
@@ -4720,6 +5276,7 @@
       <w:r>
         <w:rPr>
           <w:rFonts w:ascii="Times New Roman" w:hAnsi="Times New Roman" w:cs="Times New Roman"/>
+          <w:noProof/>
           <w:sz w:val="28"/>
           <w:szCs w:val="28"/>
         </w:rPr>
@@ -4780,6 +5337,7 @@
       <w:r>
         <w:rPr>
           <w:rFonts w:ascii="Times New Roman" w:hAnsi="Times New Roman" w:cs="Times New Roman"/>
+          <w:noProof/>
           <w:sz w:val="28"/>
           <w:szCs w:val="28"/>
         </w:rPr>
@@ -4890,6 +5448,3595 @@
         </w:rPr>
         <w:t xml:space="preserve"> </w:t>
       </w:r>
+    </w:p>
+    <w:p>
+      <w:pPr>
+        <w:pStyle w:val="1"/>
+        <w:spacing w:after="240"/>
+        <w:ind w:firstLine="709"/>
+        <w:rPr>
+          <w:rFonts w:ascii="Times New Roman" w:hAnsi="Times New Roman" w:cs="Times New Roman"/>
+          <w:b/>
+          <w:bCs/>
+          <w:color w:val="auto"/>
+          <w:sz w:val="28"/>
+          <w:szCs w:val="28"/>
+        </w:rPr>
+      </w:pPr>
+      <w:bookmarkStart w:id="5" w:name="_Toc179958123"/>
+      <w:bookmarkStart w:id="6" w:name="_Toc179962171"/>
+      <w:r>
+        <w:rPr>
+          <w:rFonts w:ascii="Times New Roman" w:hAnsi="Times New Roman" w:cs="Times New Roman"/>
+          <w:b/>
+          <w:bCs/>
+          <w:color w:val="auto"/>
+          <w:sz w:val="28"/>
+          <w:szCs w:val="28"/>
+        </w:rPr>
+        <w:lastRenderedPageBreak/>
+        <w:t>Лабораторная работа №6</w:t>
+      </w:r>
+      <w:bookmarkEnd w:id="5"/>
+      <w:bookmarkEnd w:id="6"/>
+    </w:p>
+    <w:p>
+      <w:pPr>
+        <w:ind w:firstLine="709"/>
+        <w:jc w:val="both"/>
+        <w:rPr>
+          <w:rFonts w:ascii="Times New Roman" w:hAnsi="Times New Roman" w:cs="Times New Roman"/>
+          <w:i/>
+          <w:iCs/>
+          <w:sz w:val="28"/>
+          <w:szCs w:val="28"/>
+        </w:rPr>
+      </w:pPr>
+      <w:r>
+        <w:rPr>
+          <w:rFonts w:ascii="Times New Roman" w:hAnsi="Times New Roman" w:cs="Times New Roman"/>
+          <w:i/>
+          <w:iCs/>
+          <w:sz w:val="28"/>
+          <w:szCs w:val="28"/>
+        </w:rPr>
+        <w:t>Задание</w:t>
+      </w:r>
+    </w:p>
+    <w:p>
+      <w:pPr>
+        <w:ind w:firstLine="709"/>
+        <w:jc w:val="both"/>
+        <w:rPr>
+          <w:rFonts w:ascii="Times New Roman" w:hAnsi="Times New Roman" w:cs="Times New Roman"/>
+          <w:sz w:val="28"/>
+          <w:szCs w:val="28"/>
+        </w:rPr>
+      </w:pPr>
+      <w:r>
+        <w:rPr>
+          <w:rFonts w:ascii="Times New Roman" w:hAnsi="Times New Roman" w:cs="Times New Roman"/>
+          <w:sz w:val="28"/>
+          <w:szCs w:val="28"/>
+        </w:rPr>
+        <w:t>В мировой системе координат (МСК) заданы координаты вершин треугольника ABC. Отобразить фигуру в прямоугольной области окна Windows.</w:t>
+      </w:r>
+    </w:p>
+    <w:p>
+      <w:pPr>
+        <w:ind w:firstLine="709"/>
+        <w:jc w:val="both"/>
+        <w:rPr>
+          <w:rFonts w:ascii="Times New Roman" w:hAnsi="Times New Roman" w:cs="Times New Roman"/>
+          <w:i/>
+          <w:iCs/>
+          <w:sz w:val="28"/>
+          <w:szCs w:val="28"/>
+        </w:rPr>
+      </w:pPr>
+      <w:r>
+        <w:rPr>
+          <w:rFonts w:ascii="Times New Roman" w:hAnsi="Times New Roman" w:cs="Times New Roman"/>
+          <w:i/>
+          <w:iCs/>
+          <w:sz w:val="28"/>
+          <w:szCs w:val="28"/>
+        </w:rPr>
+        <w:t>Решение</w:t>
+      </w:r>
+    </w:p>
+    <w:p>
+      <w:pPr>
+        <w:ind w:firstLine="709"/>
+        <w:jc w:val="both"/>
+        <w:rPr>
+          <w:rFonts w:ascii="Times New Roman" w:hAnsi="Times New Roman" w:cs="Times New Roman"/>
+          <w:i/>
+          <w:iCs/>
+          <w:sz w:val="28"/>
+          <w:szCs w:val="28"/>
+        </w:rPr>
+      </w:pPr>
+      <w:r>
+        <w:rPr>
+          <w:rFonts w:ascii="Times New Roman" w:hAnsi="Times New Roman" w:cs="Times New Roman"/>
+          <w:i/>
+          <w:iCs/>
+          <w:sz w:val="28"/>
+          <w:szCs w:val="28"/>
+        </w:rPr>
+        <w:t>Первый способ</w:t>
+      </w:r>
+    </w:p>
+    <w:p>
+      <w:pPr>
+        <w:ind w:firstLine="709"/>
+        <w:jc w:val="both"/>
+        <w:rPr>
+          <w:rFonts w:ascii="Times New Roman" w:hAnsi="Times New Roman" w:cs="Times New Roman"/>
+          <w:sz w:val="28"/>
+          <w:szCs w:val="28"/>
+        </w:rPr>
+      </w:pPr>
+      <w:r>
+        <w:rPr>
+          <w:rFonts w:ascii="Times New Roman" w:hAnsi="Times New Roman" w:cs="Times New Roman"/>
+          <w:sz w:val="28"/>
+          <w:szCs w:val="28"/>
+        </w:rPr>
+        <w:t>Первым делом нужно указать координаты точек нашего треугольника и указать координаты углов области отображения. Исходные данные представлены на рисунке 6.1.</w:t>
+      </w:r>
+    </w:p>
+    <w:p>
+      <w:pPr>
+        <w:spacing w:before="240" w:after="240"/>
+        <w:jc w:val="center"/>
+        <w:rPr>
+          <w:rFonts w:ascii="Times New Roman" w:hAnsi="Times New Roman" w:cs="Times New Roman"/>
+          <w:sz w:val="28"/>
+          <w:szCs w:val="28"/>
+        </w:rPr>
+      </w:pPr>
+      <w:r>
+        <w:rPr>
+          <w:rFonts w:ascii="Times New Roman" w:hAnsi="Times New Roman" w:cs="Times New Roman"/>
+          <w:noProof/>
+          <w:sz w:val="28"/>
+          <w:szCs w:val="28"/>
+        </w:rPr>
+        <w:drawing>
+          <wp:inline distT="0" distB="0" distL="0" distR="0" wp14:anchorId="2DF2CC62" wp14:editId="083BADA0">
+            <wp:extent cx="1870710" cy="1849072"/>
+            <wp:effectExtent l="0" t="0" r="0" b="0"/>
+            <wp:docPr id="2" name="Рисунок 2"/>
+            <wp:cNvGraphicFramePr>
+              <a:graphicFrameLocks xmlns:a="http://schemas.openxmlformats.org/drawingml/2006/main" noChangeAspect="1"/>
+            </wp:cNvGraphicFramePr>
+            <a:graphic xmlns:a="http://schemas.openxmlformats.org/drawingml/2006/main">
+              <a:graphicData uri="http://schemas.openxmlformats.org/drawingml/2006/picture">
+                <pic:pic xmlns:pic="http://schemas.openxmlformats.org/drawingml/2006/picture">
+                  <pic:nvPicPr>
+                    <pic:cNvPr id="1" name=""/>
+                    <pic:cNvPicPr/>
+                  </pic:nvPicPr>
+                  <pic:blipFill rotWithShape="1">
+                    <a:blip r:embed="rId36"/>
+                    <a:srcRect t="9678"/>
+                    <a:stretch/>
+                  </pic:blipFill>
+                  <pic:spPr bwMode="auto">
+                    <a:xfrm>
+                      <a:off x="0" y="0"/>
+                      <a:ext cx="1873848" cy="1852174"/>
+                    </a:xfrm>
+                    <a:prstGeom prst="rect">
+                      <a:avLst/>
+                    </a:prstGeom>
+                    <a:ln>
+                      <a:noFill/>
+                    </a:ln>
+                    <a:extLst>
+                      <a:ext uri="{53640926-AAD7-44D8-BBD7-CCE9431645EC}">
+                        <a14:shadowObscured xmlns:a14="http://schemas.microsoft.com/office/drawing/2010/main"/>
+                      </a:ext>
+                    </a:extLst>
+                  </pic:spPr>
+                </pic:pic>
+              </a:graphicData>
+            </a:graphic>
+          </wp:inline>
+        </w:drawing>
+      </w:r>
+    </w:p>
+    <w:p>
+      <w:pPr>
+        <w:spacing w:before="240" w:after="240"/>
+        <w:jc w:val="center"/>
+        <w:rPr>
+          <w:rFonts w:ascii="Times New Roman" w:hAnsi="Times New Roman" w:cs="Times New Roman"/>
+          <w:sz w:val="28"/>
+          <w:szCs w:val="28"/>
+        </w:rPr>
+      </w:pPr>
+      <w:r>
+        <w:rPr>
+          <w:rFonts w:ascii="Times New Roman" w:hAnsi="Times New Roman" w:cs="Times New Roman"/>
+          <w:sz w:val="28"/>
+          <w:szCs w:val="28"/>
+        </w:rPr>
+        <w:t>Рисунок 6.1 – Исходные данные</w:t>
+      </w:r>
+    </w:p>
+    <w:p>
+      <w:pPr>
+        <w:spacing w:before="240" w:after="240"/>
+        <w:ind w:firstLine="709"/>
+        <w:jc w:val="both"/>
+        <w:rPr>
+          <w:rFonts w:ascii="Times New Roman" w:hAnsi="Times New Roman" w:cs="Times New Roman"/>
+          <w:sz w:val="28"/>
+          <w:szCs w:val="28"/>
+        </w:rPr>
+      </w:pPr>
+      <w:r>
+        <w:rPr>
+          <w:rFonts w:ascii="Times New Roman" w:hAnsi="Times New Roman" w:cs="Times New Roman"/>
+          <w:sz w:val="28"/>
+          <w:szCs w:val="28"/>
+        </w:rPr>
+        <w:t>Далее нужно обозначить левый верхний угол в МСК (Мировой системе координат) и правый нижний угол в МСК. Расчёты координат углов представлены на рисунке 6.2.</w:t>
+      </w:r>
+    </w:p>
+    <w:p>
+      <w:pPr>
+        <w:spacing w:before="240" w:after="240"/>
+        <w:jc w:val="center"/>
+        <w:rPr>
+          <w:rFonts w:ascii="Times New Roman" w:hAnsi="Times New Roman" w:cs="Times New Roman"/>
+          <w:sz w:val="28"/>
+          <w:szCs w:val="28"/>
+        </w:rPr>
+      </w:pPr>
+      <w:r>
+        <w:rPr>
+          <w:rFonts w:ascii="Times New Roman" w:hAnsi="Times New Roman" w:cs="Times New Roman"/>
+          <w:sz w:val="28"/>
+          <w:szCs w:val="28"/>
+        </w:rPr>
+        <w:drawing>
+          <wp:inline distT="0" distB="0" distL="0" distR="0" wp14:anchorId="0F80F53A" wp14:editId="194A66DD">
+            <wp:extent cx="4859638" cy="2766060"/>
+            <wp:effectExtent l="0" t="0" r="0" b="0"/>
+            <wp:docPr id="1585844423" name="Рисунок 1"/>
+            <wp:cNvGraphicFramePr>
+              <a:graphicFrameLocks xmlns:a="http://schemas.openxmlformats.org/drawingml/2006/main" noChangeAspect="1"/>
+            </wp:cNvGraphicFramePr>
+            <a:graphic xmlns:a="http://schemas.openxmlformats.org/drawingml/2006/main">
+              <a:graphicData uri="http://schemas.openxmlformats.org/drawingml/2006/picture">
+                <pic:pic xmlns:pic="http://schemas.openxmlformats.org/drawingml/2006/picture">
+                  <pic:nvPicPr>
+                    <pic:cNvPr id="1585844423" name=""/>
+                    <pic:cNvPicPr/>
+                  </pic:nvPicPr>
+                  <pic:blipFill>
+                    <a:blip r:embed="rId37"/>
+                    <a:stretch>
+                      <a:fillRect/>
+                    </a:stretch>
+                  </pic:blipFill>
+                  <pic:spPr>
+                    <a:xfrm>
+                      <a:off x="0" y="0"/>
+                      <a:ext cx="4875103" cy="2774863"/>
+                    </a:xfrm>
+                    <a:prstGeom prst="rect">
+                      <a:avLst/>
+                    </a:prstGeom>
+                  </pic:spPr>
+                </pic:pic>
+              </a:graphicData>
+            </a:graphic>
+          </wp:inline>
+        </w:drawing>
+      </w:r>
+    </w:p>
+    <w:p>
+      <w:pPr>
+        <w:spacing w:before="240" w:after="240"/>
+        <w:jc w:val="center"/>
+        <w:rPr>
+          <w:rFonts w:ascii="Times New Roman" w:hAnsi="Times New Roman" w:cs="Times New Roman"/>
+          <w:sz w:val="28"/>
+          <w:szCs w:val="28"/>
+        </w:rPr>
+      </w:pPr>
+      <w:r>
+        <w:rPr>
+          <w:rFonts w:ascii="Times New Roman" w:hAnsi="Times New Roman" w:cs="Times New Roman"/>
+          <w:sz w:val="28"/>
+          <w:szCs w:val="28"/>
+        </w:rPr>
+        <w:t>Рисунок 6.2 – Расчёты координат углов</w:t>
+      </w:r>
+    </w:p>
+    <w:p>
+      <w:pPr>
+        <w:spacing w:before="240" w:after="240"/>
+        <w:ind w:firstLine="709"/>
+        <w:jc w:val="both"/>
+        <w:rPr>
+          <w:rFonts w:ascii="Times New Roman" w:hAnsi="Times New Roman" w:cs="Times New Roman"/>
+          <w:sz w:val="28"/>
+          <w:szCs w:val="28"/>
+        </w:rPr>
+      </w:pPr>
+      <w:r>
+        <w:rPr>
+          <w:rFonts w:ascii="Times New Roman" w:hAnsi="Times New Roman" w:cs="Times New Roman"/>
+          <w:sz w:val="28"/>
+          <w:szCs w:val="28"/>
+        </w:rPr>
+        <w:lastRenderedPageBreak/>
+        <w:t>Нужно сформировать матрицу пересчёта из МСК в ОСК (оконная система координат). Для этого высчитываем ширину и высоту областей отображения МСК и ОСК. Далее создаём матрицу пересчёта. Размеры областей отображения и матрица пересчёта представлены на рисунке 6.3.</w:t>
+      </w:r>
+    </w:p>
+    <w:p>
+      <w:pPr>
+        <w:spacing w:before="240" w:after="240"/>
+        <w:jc w:val="center"/>
+        <w:rPr>
+          <w:rFonts w:ascii="Times New Roman" w:hAnsi="Times New Roman" w:cs="Times New Roman"/>
+          <w:sz w:val="28"/>
+          <w:szCs w:val="28"/>
+        </w:rPr>
+      </w:pPr>
+      <w:r>
+        <w:rPr>
+          <w:rFonts w:ascii="Times New Roman" w:hAnsi="Times New Roman" w:cs="Times New Roman"/>
+          <w:sz w:val="28"/>
+          <w:szCs w:val="28"/>
+        </w:rPr>
+        <w:drawing>
+          <wp:inline distT="0" distB="0" distL="0" distR="0" wp14:anchorId="59FE8243" wp14:editId="105BD14B">
+            <wp:extent cx="2190864" cy="2514600"/>
+            <wp:effectExtent l="0" t="0" r="0" b="0"/>
+            <wp:docPr id="1456189332" name="Рисунок 1"/>
+            <wp:cNvGraphicFramePr>
+              <a:graphicFrameLocks xmlns:a="http://schemas.openxmlformats.org/drawingml/2006/main" noChangeAspect="1"/>
+            </wp:cNvGraphicFramePr>
+            <a:graphic xmlns:a="http://schemas.openxmlformats.org/drawingml/2006/main">
+              <a:graphicData uri="http://schemas.openxmlformats.org/drawingml/2006/picture">
+                <pic:pic xmlns:pic="http://schemas.openxmlformats.org/drawingml/2006/picture">
+                  <pic:nvPicPr>
+                    <pic:cNvPr id="1456189332" name=""/>
+                    <pic:cNvPicPr/>
+                  </pic:nvPicPr>
+                  <pic:blipFill>
+                    <a:blip r:embed="rId38"/>
+                    <a:stretch>
+                      <a:fillRect/>
+                    </a:stretch>
+                  </pic:blipFill>
+                  <pic:spPr>
+                    <a:xfrm>
+                      <a:off x="0" y="0"/>
+                      <a:ext cx="2196488" cy="2521055"/>
+                    </a:xfrm>
+                    <a:prstGeom prst="rect">
+                      <a:avLst/>
+                    </a:prstGeom>
+                  </pic:spPr>
+                </pic:pic>
+              </a:graphicData>
+            </a:graphic>
+          </wp:inline>
+        </w:drawing>
+      </w:r>
+    </w:p>
+    <w:p>
+      <w:pPr>
+        <w:spacing w:before="240" w:after="240"/>
+        <w:jc w:val="center"/>
+        <w:rPr>
+          <w:rFonts w:ascii="Times New Roman" w:hAnsi="Times New Roman" w:cs="Times New Roman"/>
+          <w:sz w:val="28"/>
+          <w:szCs w:val="28"/>
+        </w:rPr>
+      </w:pPr>
+      <w:r>
+        <w:rPr>
+          <w:rFonts w:ascii="Times New Roman" w:hAnsi="Times New Roman" w:cs="Times New Roman"/>
+          <w:sz w:val="28"/>
+          <w:szCs w:val="28"/>
+        </w:rPr>
+        <w:t>Рисунок 6.3 – Размера областей отображения и матрица пересчёта</w:t>
+      </w:r>
+    </w:p>
+    <w:p>
+      <w:pPr>
+        <w:spacing w:before="240" w:after="240"/>
+        <w:ind w:firstLine="709"/>
+        <w:jc w:val="both"/>
+        <w:rPr>
+          <w:rFonts w:ascii="Times New Roman" w:hAnsi="Times New Roman" w:cs="Times New Roman"/>
+          <w:sz w:val="28"/>
+          <w:szCs w:val="28"/>
+        </w:rPr>
+      </w:pPr>
+      <w:r>
+        <w:rPr>
+          <w:rFonts w:ascii="Times New Roman" w:hAnsi="Times New Roman" w:cs="Times New Roman"/>
+          <w:sz w:val="28"/>
+          <w:szCs w:val="28"/>
+        </w:rPr>
+        <w:t>Последним шагов данного способа является подсчёт координат вершин в ОСК. Координаты вершин в ОСК представлены на рисунке 6.4.</w:t>
+      </w:r>
+    </w:p>
+    <w:p>
+      <w:pPr>
+        <w:spacing w:before="240" w:after="240"/>
+        <w:jc w:val="center"/>
+        <w:rPr>
+          <w:rFonts w:ascii="Times New Roman" w:hAnsi="Times New Roman" w:cs="Times New Roman"/>
+          <w:sz w:val="28"/>
+          <w:szCs w:val="28"/>
+        </w:rPr>
+      </w:pPr>
+      <w:r>
+        <w:rPr>
+          <w:rFonts w:ascii="Times New Roman" w:hAnsi="Times New Roman" w:cs="Times New Roman"/>
+          <w:noProof/>
+          <w:sz w:val="28"/>
+          <w:szCs w:val="28"/>
+        </w:rPr>
+        <w:drawing>
+          <wp:inline distT="0" distB="0" distL="0" distR="0" wp14:anchorId="3E950C20" wp14:editId="25001B79">
+            <wp:extent cx="2069306" cy="2346960"/>
+            <wp:effectExtent l="0" t="0" r="7620" b="0"/>
+            <wp:docPr id="7" name="Рисунок 7"/>
+            <wp:cNvGraphicFramePr>
+              <a:graphicFrameLocks xmlns:a="http://schemas.openxmlformats.org/drawingml/2006/main" noChangeAspect="1"/>
+            </wp:cNvGraphicFramePr>
+            <a:graphic xmlns:a="http://schemas.openxmlformats.org/drawingml/2006/main">
+              <a:graphicData uri="http://schemas.openxmlformats.org/drawingml/2006/picture">
+                <pic:pic xmlns:pic="http://schemas.openxmlformats.org/drawingml/2006/picture">
+                  <pic:nvPicPr>
+                    <pic:cNvPr id="1" name=""/>
+                    <pic:cNvPicPr/>
+                  </pic:nvPicPr>
+                  <pic:blipFill>
+                    <a:blip r:embed="rId39"/>
+                    <a:stretch>
+                      <a:fillRect/>
+                    </a:stretch>
+                  </pic:blipFill>
+                  <pic:spPr>
+                    <a:xfrm>
+                      <a:off x="0" y="0"/>
+                      <a:ext cx="2091609" cy="2372256"/>
+                    </a:xfrm>
+                    <a:prstGeom prst="rect">
+                      <a:avLst/>
+                    </a:prstGeom>
+                  </pic:spPr>
+                </pic:pic>
+              </a:graphicData>
+            </a:graphic>
+          </wp:inline>
+        </w:drawing>
+      </w:r>
+    </w:p>
+    <w:p>
+      <w:pPr>
+        <w:spacing w:before="240" w:after="240"/>
+        <w:jc w:val="center"/>
+        <w:rPr>
+          <w:rFonts w:ascii="Times New Roman" w:hAnsi="Times New Roman" w:cs="Times New Roman"/>
+          <w:sz w:val="28"/>
+          <w:szCs w:val="28"/>
+        </w:rPr>
+      </w:pPr>
+      <w:r>
+        <w:rPr>
+          <w:rFonts w:ascii="Times New Roman" w:hAnsi="Times New Roman" w:cs="Times New Roman"/>
+          <w:sz w:val="28"/>
+          <w:szCs w:val="28"/>
+        </w:rPr>
+        <w:t>Рисунок 6.4 – Координаты вершин в ОСК</w:t>
+      </w:r>
+    </w:p>
+    <w:p>
+      <w:pPr>
+        <w:spacing w:before="240" w:after="240"/>
+        <w:rPr>
+          <w:rFonts w:ascii="Times New Roman" w:hAnsi="Times New Roman" w:cs="Times New Roman"/>
+          <w:i/>
+          <w:iCs/>
+          <w:sz w:val="28"/>
+          <w:szCs w:val="28"/>
+        </w:rPr>
+      </w:pPr>
+      <w:r>
+        <w:rPr>
+          <w:rFonts w:ascii="Times New Roman" w:hAnsi="Times New Roman" w:cs="Times New Roman"/>
+          <w:sz w:val="28"/>
+          <w:szCs w:val="28"/>
+        </w:rPr>
+        <w:tab/>
+      </w:r>
+      <w:r>
+        <w:rPr>
+          <w:rFonts w:ascii="Times New Roman" w:hAnsi="Times New Roman" w:cs="Times New Roman"/>
+          <w:i/>
+          <w:iCs/>
+          <w:sz w:val="28"/>
+          <w:szCs w:val="28"/>
+        </w:rPr>
+        <w:t>Второй способ</w:t>
+      </w:r>
+    </w:p>
+    <w:p>
+      <w:pPr>
+        <w:spacing w:before="240" w:after="240"/>
+        <w:ind w:firstLine="709"/>
+        <w:jc w:val="both"/>
+        <w:rPr>
+          <w:rFonts w:ascii="Times New Roman" w:hAnsi="Times New Roman" w:cs="Times New Roman"/>
+          <w:sz w:val="28"/>
+          <w:szCs w:val="28"/>
+        </w:rPr>
+      </w:pPr>
+      <w:r>
+        <w:rPr>
+          <w:rFonts w:ascii="Times New Roman" w:hAnsi="Times New Roman" w:cs="Times New Roman"/>
+          <w:sz w:val="28"/>
+          <w:szCs w:val="28"/>
+        </w:rPr>
+        <w:t xml:space="preserve">Для второго способа мы составляем матрицу </w:t>
+      </w:r>
+      <w:r>
+        <w:rPr>
+          <w:rFonts w:ascii="Times New Roman" w:hAnsi="Times New Roman" w:cs="Times New Roman"/>
+          <w:sz w:val="28"/>
+          <w:szCs w:val="28"/>
+          <w:lang w:val="en-US"/>
+        </w:rPr>
+        <w:t>M</w:t>
+      </w:r>
+      <w:r>
+        <w:rPr>
+          <w:rFonts w:ascii="Times New Roman" w:hAnsi="Times New Roman" w:cs="Times New Roman"/>
+          <w:sz w:val="28"/>
+          <w:szCs w:val="28"/>
+        </w:rPr>
+        <w:t>_</w:t>
+      </w:r>
+      <w:r>
+        <w:rPr>
+          <w:rFonts w:ascii="Times New Roman" w:hAnsi="Times New Roman" w:cs="Times New Roman"/>
+          <w:sz w:val="28"/>
+          <w:szCs w:val="28"/>
+          <w:lang w:val="en-US"/>
+        </w:rPr>
+        <w:t>ABC</w:t>
+      </w:r>
+      <w:r>
+        <w:rPr>
+          <w:rFonts w:ascii="Times New Roman" w:hAnsi="Times New Roman" w:cs="Times New Roman"/>
+          <w:sz w:val="28"/>
+          <w:szCs w:val="28"/>
+        </w:rPr>
+        <w:t xml:space="preserve"> в МСК. Далее рассчитываем матрицу в ОСК путём перемножения матрицы пересчёта на матрицу в МСК. А после отбираем вершины из матрицы. Все вышеперечисленные действия представлены на рисунке 6.5.</w:t>
+      </w:r>
+    </w:p>
+    <w:p>
+      <w:pPr>
+        <w:spacing w:before="240" w:after="240"/>
+        <w:jc w:val="center"/>
+        <w:rPr>
+          <w:rFonts w:ascii="Times New Roman" w:hAnsi="Times New Roman" w:cs="Times New Roman"/>
+          <w:sz w:val="28"/>
+          <w:szCs w:val="28"/>
+        </w:rPr>
+      </w:pPr>
+      <w:r>
+        <w:rPr>
+          <w:noProof/>
+        </w:rPr>
+        <w:lastRenderedPageBreak/>
+        <w:t xml:space="preserve"> </w:t>
+      </w:r>
+      <w:r>
+        <w:rPr>
+          <w:rFonts w:ascii="Times New Roman" w:hAnsi="Times New Roman" w:cs="Times New Roman"/>
+          <w:noProof/>
+          <w:sz w:val="28"/>
+          <w:szCs w:val="28"/>
+        </w:rPr>
+        <w:drawing>
+          <wp:inline distT="0" distB="0" distL="0" distR="0" wp14:anchorId="2FDF6FC1" wp14:editId="135B19FA">
+            <wp:extent cx="2156460" cy="2843153"/>
+            <wp:effectExtent l="0" t="0" r="0" b="0"/>
+            <wp:docPr id="8" name="Рисунок 8"/>
+            <wp:cNvGraphicFramePr>
+              <a:graphicFrameLocks xmlns:a="http://schemas.openxmlformats.org/drawingml/2006/main" noChangeAspect="1"/>
+            </wp:cNvGraphicFramePr>
+            <a:graphic xmlns:a="http://schemas.openxmlformats.org/drawingml/2006/main">
+              <a:graphicData uri="http://schemas.openxmlformats.org/drawingml/2006/picture">
+                <pic:pic xmlns:pic="http://schemas.openxmlformats.org/drawingml/2006/picture">
+                  <pic:nvPicPr>
+                    <pic:cNvPr id="1" name=""/>
+                    <pic:cNvPicPr/>
+                  </pic:nvPicPr>
+                  <pic:blipFill>
+                    <a:blip r:embed="rId40"/>
+                    <a:stretch>
+                      <a:fillRect/>
+                    </a:stretch>
+                  </pic:blipFill>
+                  <pic:spPr>
+                    <a:xfrm>
+                      <a:off x="0" y="0"/>
+                      <a:ext cx="2165334" cy="2854853"/>
+                    </a:xfrm>
+                    <a:prstGeom prst="rect">
+                      <a:avLst/>
+                    </a:prstGeom>
+                  </pic:spPr>
+                </pic:pic>
+              </a:graphicData>
+            </a:graphic>
+          </wp:inline>
+        </w:drawing>
+      </w:r>
+    </w:p>
+    <w:p>
+      <w:pPr>
+        <w:spacing w:before="240" w:after="240"/>
+        <w:jc w:val="center"/>
+        <w:rPr>
+          <w:rFonts w:ascii="Times New Roman" w:hAnsi="Times New Roman" w:cs="Times New Roman"/>
+          <w:sz w:val="28"/>
+          <w:szCs w:val="28"/>
+        </w:rPr>
+      </w:pPr>
+      <w:r>
+        <w:rPr>
+          <w:rFonts w:ascii="Times New Roman" w:hAnsi="Times New Roman" w:cs="Times New Roman"/>
+          <w:sz w:val="28"/>
+          <w:szCs w:val="28"/>
+        </w:rPr>
+        <w:t>Рисунок 6.5 – Матрицы в МСК и ОСК</w:t>
+      </w:r>
+    </w:p>
+    <w:p>
+      <w:pPr>
+        <w:spacing w:before="240" w:after="240"/>
+        <w:ind w:firstLine="709"/>
+        <w:jc w:val="both"/>
+        <w:rPr>
+          <w:rFonts w:ascii="Times New Roman" w:hAnsi="Times New Roman" w:cs="Times New Roman"/>
+          <w:sz w:val="28"/>
+          <w:szCs w:val="28"/>
+        </w:rPr>
+      </w:pPr>
+      <w:r>
+        <w:rPr>
+          <w:rFonts w:ascii="Times New Roman" w:hAnsi="Times New Roman" w:cs="Times New Roman"/>
+          <w:sz w:val="28"/>
+          <w:szCs w:val="28"/>
+        </w:rPr>
+        <w:t xml:space="preserve">Последнее действие – это высчитываем матрицы </w:t>
+      </w:r>
+      <w:r>
+        <w:rPr>
+          <w:rFonts w:ascii="Times New Roman" w:hAnsi="Times New Roman" w:cs="Times New Roman"/>
+          <w:sz w:val="28"/>
+          <w:szCs w:val="28"/>
+          <w:lang w:val="en-US"/>
+        </w:rPr>
+        <w:t>X</w:t>
+      </w:r>
+      <w:r>
+        <w:rPr>
+          <w:rFonts w:ascii="Times New Roman" w:hAnsi="Times New Roman" w:cs="Times New Roman"/>
+          <w:sz w:val="28"/>
+          <w:szCs w:val="28"/>
+        </w:rPr>
+        <w:t xml:space="preserve"> и </w:t>
+      </w:r>
+      <w:r>
+        <w:rPr>
+          <w:rFonts w:ascii="Times New Roman" w:hAnsi="Times New Roman" w:cs="Times New Roman"/>
+          <w:sz w:val="28"/>
+          <w:szCs w:val="28"/>
+          <w:lang w:val="en-US"/>
+        </w:rPr>
+        <w:t>Y</w:t>
+      </w:r>
+      <w:r>
+        <w:rPr>
+          <w:rFonts w:ascii="Times New Roman" w:hAnsi="Times New Roman" w:cs="Times New Roman"/>
+          <w:sz w:val="28"/>
+          <w:szCs w:val="28"/>
+        </w:rPr>
+        <w:t xml:space="preserve"> для МСК и </w:t>
+      </w:r>
+      <w:r>
+        <w:rPr>
+          <w:rFonts w:ascii="Times New Roman" w:hAnsi="Times New Roman" w:cs="Times New Roman"/>
+          <w:sz w:val="28"/>
+          <w:szCs w:val="28"/>
+          <w:lang w:val="en-US"/>
+        </w:rPr>
+        <w:t>X</w:t>
+      </w:r>
+      <w:r>
+        <w:rPr>
+          <w:rFonts w:ascii="Times New Roman" w:hAnsi="Times New Roman" w:cs="Times New Roman"/>
+          <w:sz w:val="28"/>
+          <w:szCs w:val="28"/>
+        </w:rPr>
+        <w:t>_</w:t>
+      </w:r>
+      <w:r>
+        <w:rPr>
+          <w:rFonts w:ascii="Times New Roman" w:hAnsi="Times New Roman" w:cs="Times New Roman"/>
+          <w:sz w:val="28"/>
+          <w:szCs w:val="28"/>
+          <w:lang w:val="en-US"/>
+        </w:rPr>
+        <w:t>w</w:t>
+      </w:r>
+      <w:r>
+        <w:rPr>
+          <w:rFonts w:ascii="Times New Roman" w:hAnsi="Times New Roman" w:cs="Times New Roman"/>
+          <w:sz w:val="28"/>
+          <w:szCs w:val="28"/>
+        </w:rPr>
+        <w:t xml:space="preserve"> и </w:t>
+      </w:r>
+      <w:r>
+        <w:rPr>
+          <w:rFonts w:ascii="Times New Roman" w:hAnsi="Times New Roman" w:cs="Times New Roman"/>
+          <w:sz w:val="28"/>
+          <w:szCs w:val="28"/>
+          <w:lang w:val="en-US"/>
+        </w:rPr>
+        <w:t>Y</w:t>
+      </w:r>
+      <w:r>
+        <w:rPr>
+          <w:rFonts w:ascii="Times New Roman" w:hAnsi="Times New Roman" w:cs="Times New Roman"/>
+          <w:sz w:val="28"/>
+          <w:szCs w:val="28"/>
+        </w:rPr>
+        <w:t>_</w:t>
+      </w:r>
+      <w:r>
+        <w:rPr>
+          <w:rFonts w:ascii="Times New Roman" w:hAnsi="Times New Roman" w:cs="Times New Roman"/>
+          <w:sz w:val="28"/>
+          <w:szCs w:val="28"/>
+          <w:lang w:val="en-US"/>
+        </w:rPr>
+        <w:t>w</w:t>
+      </w:r>
+      <w:r>
+        <w:rPr>
+          <w:rFonts w:ascii="Times New Roman" w:hAnsi="Times New Roman" w:cs="Times New Roman"/>
+          <w:sz w:val="28"/>
+          <w:szCs w:val="28"/>
+        </w:rPr>
+        <w:t xml:space="preserve"> для ОСК. При этом В ОСК у </w:t>
+      </w:r>
+      <w:r>
+        <w:rPr>
+          <w:rFonts w:ascii="Times New Roman" w:hAnsi="Times New Roman" w:cs="Times New Roman"/>
+          <w:sz w:val="28"/>
+          <w:szCs w:val="28"/>
+          <w:lang w:val="en-US"/>
+        </w:rPr>
+        <w:t>Y</w:t>
+      </w:r>
+      <w:r>
+        <w:rPr>
+          <w:rFonts w:ascii="Times New Roman" w:hAnsi="Times New Roman" w:cs="Times New Roman"/>
+          <w:sz w:val="28"/>
+          <w:szCs w:val="28"/>
+        </w:rPr>
+        <w:t>_</w:t>
+      </w:r>
+      <w:r>
+        <w:rPr>
+          <w:rFonts w:ascii="Times New Roman" w:hAnsi="Times New Roman" w:cs="Times New Roman"/>
+          <w:sz w:val="28"/>
+          <w:szCs w:val="28"/>
+          <w:lang w:val="en-US"/>
+        </w:rPr>
+        <w:t>w</w:t>
+      </w:r>
+      <w:r>
+        <w:rPr>
+          <w:rFonts w:ascii="Times New Roman" w:hAnsi="Times New Roman" w:cs="Times New Roman"/>
+          <w:sz w:val="28"/>
+          <w:szCs w:val="28"/>
+        </w:rPr>
+        <w:t xml:space="preserve"> стоит знак минус, </w:t>
+      </w:r>
+      <w:proofErr w:type="gramStart"/>
+      <w:r>
+        <w:rPr>
+          <w:rFonts w:ascii="Times New Roman" w:hAnsi="Times New Roman" w:cs="Times New Roman"/>
+          <w:sz w:val="28"/>
+          <w:szCs w:val="28"/>
+        </w:rPr>
+        <w:t>т.к</w:t>
+      </w:r>
+      <w:proofErr w:type="gramEnd"/>
+      <w:r>
+        <w:rPr>
+          <w:rFonts w:ascii="Times New Roman" w:hAnsi="Times New Roman" w:cs="Times New Roman"/>
+          <w:sz w:val="28"/>
+          <w:szCs w:val="28"/>
+        </w:rPr>
+        <w:t xml:space="preserve"> начало координат находится в левом верхнем углу (так сложилось).</w:t>
+      </w:r>
+      <w:r>
+        <w:rPr>
+          <w:rFonts w:ascii="Times New Roman" w:hAnsi="Times New Roman" w:cs="Times New Roman"/>
+          <w:sz w:val="28"/>
+          <w:szCs w:val="28"/>
+        </w:rPr>
+        <w:t xml:space="preserve"> Выводим графики. Матрицы для МСК и ОСК и графики представлены на рисунке 6.6.</w:t>
+      </w:r>
+    </w:p>
+    <w:p>
+      <w:pPr>
+        <w:spacing w:before="240" w:after="240"/>
+        <w:jc w:val="center"/>
+        <w:rPr>
+          <w:rFonts w:ascii="Times New Roman" w:hAnsi="Times New Roman" w:cs="Times New Roman"/>
+          <w:sz w:val="28"/>
+          <w:szCs w:val="28"/>
+        </w:rPr>
+      </w:pPr>
+      <w:r>
+        <w:rPr>
+          <w:rFonts w:ascii="Times New Roman" w:hAnsi="Times New Roman" w:cs="Times New Roman"/>
+          <w:sz w:val="28"/>
+          <w:szCs w:val="28"/>
+        </w:rPr>
+        <w:drawing>
+          <wp:inline distT="0" distB="0" distL="0" distR="0" wp14:anchorId="41A14FC2" wp14:editId="0158DEC5">
+            <wp:extent cx="4724400" cy="3227852"/>
+            <wp:effectExtent l="0" t="0" r="0" b="0"/>
+            <wp:docPr id="1634754043" name="Рисунок 1"/>
+            <wp:cNvGraphicFramePr>
+              <a:graphicFrameLocks xmlns:a="http://schemas.openxmlformats.org/drawingml/2006/main" noChangeAspect="1"/>
+            </wp:cNvGraphicFramePr>
+            <a:graphic xmlns:a="http://schemas.openxmlformats.org/drawingml/2006/main">
+              <a:graphicData uri="http://schemas.openxmlformats.org/drawingml/2006/picture">
+                <pic:pic xmlns:pic="http://schemas.openxmlformats.org/drawingml/2006/picture">
+                  <pic:nvPicPr>
+                    <pic:cNvPr id="1634754043" name=""/>
+                    <pic:cNvPicPr/>
+                  </pic:nvPicPr>
+                  <pic:blipFill>
+                    <a:blip r:embed="rId41"/>
+                    <a:stretch>
+                      <a:fillRect/>
+                    </a:stretch>
+                  </pic:blipFill>
+                  <pic:spPr>
+                    <a:xfrm>
+                      <a:off x="0" y="0"/>
+                      <a:ext cx="4760561" cy="3252558"/>
+                    </a:xfrm>
+                    <a:prstGeom prst="rect">
+                      <a:avLst/>
+                    </a:prstGeom>
+                  </pic:spPr>
+                </pic:pic>
+              </a:graphicData>
+            </a:graphic>
+          </wp:inline>
+        </w:drawing>
+      </w:r>
+    </w:p>
+    <w:p>
+      <w:pPr>
+        <w:spacing w:before="240" w:after="240"/>
+        <w:jc w:val="center"/>
+        <w:rPr>
+          <w:rFonts w:ascii="Times New Roman" w:hAnsi="Times New Roman" w:cs="Times New Roman"/>
+          <w:sz w:val="28"/>
+          <w:szCs w:val="28"/>
+        </w:rPr>
+      </w:pPr>
+      <w:r>
+        <w:rPr>
+          <w:rFonts w:ascii="Times New Roman" w:hAnsi="Times New Roman" w:cs="Times New Roman"/>
+          <w:sz w:val="28"/>
+          <w:szCs w:val="28"/>
+        </w:rPr>
+        <w:t xml:space="preserve">Рисунок 6.6 – Матрицы </w:t>
+      </w:r>
+      <w:r>
+        <w:rPr>
+          <w:rFonts w:ascii="Times New Roman" w:hAnsi="Times New Roman" w:cs="Times New Roman"/>
+          <w:sz w:val="28"/>
+          <w:szCs w:val="28"/>
+          <w:lang w:val="en-US"/>
+        </w:rPr>
+        <w:t>X</w:t>
+      </w:r>
+      <w:r>
+        <w:rPr>
+          <w:rFonts w:ascii="Times New Roman" w:hAnsi="Times New Roman" w:cs="Times New Roman"/>
+          <w:sz w:val="28"/>
+          <w:szCs w:val="28"/>
+        </w:rPr>
+        <w:t xml:space="preserve"> и </w:t>
+      </w:r>
+      <w:r>
+        <w:rPr>
+          <w:rFonts w:ascii="Times New Roman" w:hAnsi="Times New Roman" w:cs="Times New Roman"/>
+          <w:sz w:val="28"/>
+          <w:szCs w:val="28"/>
+          <w:lang w:val="en-US"/>
+        </w:rPr>
+        <w:t>Y</w:t>
+      </w:r>
+      <w:r>
+        <w:rPr>
+          <w:rFonts w:ascii="Times New Roman" w:hAnsi="Times New Roman" w:cs="Times New Roman"/>
+          <w:sz w:val="28"/>
+          <w:szCs w:val="28"/>
+        </w:rPr>
+        <w:t xml:space="preserve">для МСК и </w:t>
+      </w:r>
+      <w:r>
+        <w:rPr>
+          <w:rFonts w:ascii="Times New Roman" w:hAnsi="Times New Roman" w:cs="Times New Roman"/>
+          <w:sz w:val="28"/>
+          <w:szCs w:val="28"/>
+          <w:lang w:val="en-US"/>
+        </w:rPr>
+        <w:t>X</w:t>
+      </w:r>
+      <w:r>
+        <w:rPr>
+          <w:rFonts w:ascii="Times New Roman" w:hAnsi="Times New Roman" w:cs="Times New Roman"/>
+          <w:sz w:val="28"/>
+          <w:szCs w:val="28"/>
+        </w:rPr>
+        <w:t>_</w:t>
+      </w:r>
+      <w:r>
+        <w:rPr>
+          <w:rFonts w:ascii="Times New Roman" w:hAnsi="Times New Roman" w:cs="Times New Roman"/>
+          <w:sz w:val="28"/>
+          <w:szCs w:val="28"/>
+          <w:lang w:val="en-US"/>
+        </w:rPr>
+        <w:t>w</w:t>
+      </w:r>
+      <w:r>
+        <w:rPr>
+          <w:rFonts w:ascii="Times New Roman" w:hAnsi="Times New Roman" w:cs="Times New Roman"/>
+          <w:sz w:val="28"/>
+          <w:szCs w:val="28"/>
+        </w:rPr>
+        <w:t xml:space="preserve"> и </w:t>
+      </w:r>
+      <w:r>
+        <w:rPr>
+          <w:rFonts w:ascii="Times New Roman" w:hAnsi="Times New Roman" w:cs="Times New Roman"/>
+          <w:sz w:val="28"/>
+          <w:szCs w:val="28"/>
+          <w:lang w:val="en-US"/>
+        </w:rPr>
+        <w:t>Y</w:t>
+      </w:r>
+      <w:r>
+        <w:rPr>
+          <w:rFonts w:ascii="Times New Roman" w:hAnsi="Times New Roman" w:cs="Times New Roman"/>
+          <w:sz w:val="28"/>
+          <w:szCs w:val="28"/>
+        </w:rPr>
+        <w:t>_</w:t>
+      </w:r>
+      <w:r>
+        <w:rPr>
+          <w:rFonts w:ascii="Times New Roman" w:hAnsi="Times New Roman" w:cs="Times New Roman"/>
+          <w:sz w:val="28"/>
+          <w:szCs w:val="28"/>
+          <w:lang w:val="en-US"/>
+        </w:rPr>
+        <w:t>w</w:t>
+      </w:r>
+      <w:r>
+        <w:rPr>
+          <w:rFonts w:ascii="Times New Roman" w:hAnsi="Times New Roman" w:cs="Times New Roman"/>
+          <w:sz w:val="28"/>
+          <w:szCs w:val="28"/>
+        </w:rPr>
+        <w:t xml:space="preserve"> для ОСК</w:t>
+      </w:r>
+    </w:p>
+    <w:p>
+      <w:pPr>
+        <w:spacing w:before="240" w:after="240"/>
+        <w:ind w:firstLine="709"/>
+        <w:rPr>
+          <w:rFonts w:ascii="Times New Roman" w:hAnsi="Times New Roman" w:cs="Times New Roman"/>
+          <w:b/>
+          <w:bCs/>
+          <w:sz w:val="28"/>
+          <w:szCs w:val="28"/>
+        </w:rPr>
+      </w:pPr>
+      <w:r>
+        <w:rPr>
+          <w:rFonts w:ascii="Times New Roman" w:hAnsi="Times New Roman" w:cs="Times New Roman"/>
+          <w:b/>
+          <w:bCs/>
+          <w:sz w:val="28"/>
+          <w:szCs w:val="28"/>
+        </w:rPr>
+        <w:t>Вывод</w:t>
+      </w:r>
+    </w:p>
+    <w:p>
+      <w:pPr>
+        <w:spacing w:before="240" w:after="240"/>
+        <w:ind w:firstLine="709"/>
+        <w:jc w:val="both"/>
+        <w:rPr>
+          <w:rFonts w:ascii="Times New Roman" w:hAnsi="Times New Roman" w:cs="Times New Roman"/>
+          <w:sz w:val="28"/>
+          <w:szCs w:val="28"/>
+        </w:rPr>
+      </w:pPr>
+      <w:r>
+        <w:rPr>
+          <w:rFonts w:ascii="Times New Roman" w:hAnsi="Times New Roman" w:cs="Times New Roman"/>
+          <w:sz w:val="28"/>
+          <w:szCs w:val="28"/>
+        </w:rPr>
+        <w:t xml:space="preserve">В результате проделанной работы, исходя из координат треугольника ABC в мировой системе координат и применённых методов пересчёта, была построена матрица преобразования из МСК в оконную систему координат. На её основе выполнен пересчёт координат треугольника для отображения в окне Windows. </w:t>
+      </w:r>
+    </w:p>
+    <w:p>
+      <w:pPr>
+        <w:pStyle w:val="1"/>
+        <w:spacing w:after="240"/>
+        <w:ind w:firstLine="709"/>
+        <w:rPr>
+          <w:rFonts w:ascii="Times New Roman" w:hAnsi="Times New Roman" w:cs="Times New Roman"/>
+          <w:b/>
+          <w:bCs/>
+          <w:color w:val="auto"/>
+          <w:sz w:val="28"/>
+          <w:szCs w:val="28"/>
+        </w:rPr>
+      </w:pPr>
+      <w:bookmarkStart w:id="7" w:name="_Toc179958124"/>
+      <w:bookmarkStart w:id="8" w:name="_Toc179962172"/>
+      <w:r>
+        <w:rPr>
+          <w:rFonts w:ascii="Times New Roman" w:hAnsi="Times New Roman" w:cs="Times New Roman"/>
+          <w:b/>
+          <w:bCs/>
+          <w:color w:val="auto"/>
+          <w:sz w:val="28"/>
+          <w:szCs w:val="28"/>
+        </w:rPr>
+        <w:lastRenderedPageBreak/>
+        <w:t>Лабораторная работа №7</w:t>
+      </w:r>
+      <w:bookmarkEnd w:id="7"/>
+      <w:bookmarkEnd w:id="8"/>
+    </w:p>
+    <w:p>
+      <w:pPr>
+        <w:rPr>
+          <w:rFonts w:ascii="Times New Roman" w:hAnsi="Times New Roman" w:cs="Times New Roman"/>
+          <w:i/>
+          <w:iCs/>
+          <w:sz w:val="28"/>
+          <w:szCs w:val="28"/>
+        </w:rPr>
+      </w:pPr>
+      <w:r>
+        <w:tab/>
+      </w:r>
+      <w:r>
+        <w:rPr>
+          <w:rFonts w:ascii="Times New Roman" w:hAnsi="Times New Roman" w:cs="Times New Roman"/>
+          <w:i/>
+          <w:iCs/>
+          <w:sz w:val="28"/>
+          <w:szCs w:val="28"/>
+        </w:rPr>
+        <w:t>Задание</w:t>
+      </w:r>
+    </w:p>
+    <w:p>
+      <w:pPr>
+        <w:rPr>
+          <w:rFonts w:ascii="Times New Roman" w:hAnsi="Times New Roman" w:cs="Times New Roman"/>
+          <w:sz w:val="28"/>
+          <w:szCs w:val="28"/>
+        </w:rPr>
+      </w:pPr>
+      <w:r>
+        <w:rPr>
+          <w:rFonts w:ascii="Times New Roman" w:hAnsi="Times New Roman" w:cs="Times New Roman"/>
+          <w:sz w:val="28"/>
+          <w:szCs w:val="28"/>
+        </w:rPr>
+        <w:t>Отобразить график функции</w:t>
+      </w:r>
+    </w:p>
+    <w:p>
+      <w:pPr>
+        <w:ind w:firstLine="709"/>
+        <w:jc w:val="center"/>
+        <w:rPr>
+          <w:rFonts w:ascii="Times New Roman" w:eastAsiaTheme="minorEastAsia" w:hAnsi="Times New Roman" w:cs="Times New Roman"/>
+          <w:sz w:val="28"/>
+          <w:szCs w:val="28"/>
+        </w:rPr>
+      </w:pPr>
+      <m:oMathPara>
+        <m:oMath>
+          <m:r>
+            <w:rPr>
+              <w:rFonts w:ascii="Cambria Math" w:hAnsi="Cambria Math" w:cs="Times New Roman"/>
+              <w:sz w:val="28"/>
+              <w:szCs w:val="28"/>
+            </w:rPr>
+            <m:t>f</m:t>
+          </m:r>
+          <m:d>
+            <m:dPr>
+              <m:ctrlPr>
+                <w:rPr>
+                  <w:rFonts w:ascii="Cambria Math" w:hAnsi="Cambria Math" w:cs="Times New Roman"/>
+                  <w:i/>
+                  <w:sz w:val="28"/>
+                  <w:szCs w:val="28"/>
+                </w:rPr>
+              </m:ctrlPr>
+            </m:dPr>
+            <m:e>
+              <m:r>
+                <w:rPr>
+                  <w:rFonts w:ascii="Cambria Math" w:hAnsi="Cambria Math" w:cs="Times New Roman"/>
+                  <w:sz w:val="28"/>
+                  <w:szCs w:val="28"/>
+                </w:rPr>
+                <m:t>x</m:t>
+              </m:r>
+            </m:e>
+          </m:d>
+          <m:r>
+            <w:rPr>
+              <w:rFonts w:ascii="Cambria Math" w:hAnsi="Cambria Math" w:cs="Times New Roman"/>
+              <w:sz w:val="28"/>
+              <w:szCs w:val="28"/>
+            </w:rPr>
+            <m:t>=</m:t>
+          </m:r>
+          <m:func>
+            <m:funcPr>
+              <m:ctrlPr>
+                <w:rPr>
+                  <w:rFonts w:ascii="Cambria Math" w:hAnsi="Cambria Math" w:cs="Times New Roman"/>
+                  <w:sz w:val="28"/>
+                  <w:szCs w:val="28"/>
+                </w:rPr>
+              </m:ctrlPr>
+            </m:funcPr>
+            <m:fName>
+              <m:r>
+                <m:rPr>
+                  <m:sty m:val="p"/>
+                </m:rPr>
+                <w:rPr>
+                  <w:rFonts w:ascii="Cambria Math" w:hAnsi="Cambria Math" w:cs="Times New Roman"/>
+                  <w:sz w:val="28"/>
+                  <w:szCs w:val="28"/>
+                </w:rPr>
+                <m:t>sin</m:t>
+              </m:r>
+            </m:fName>
+            <m:e>
+              <m:d>
+                <m:dPr>
+                  <m:ctrlPr>
+                    <w:rPr>
+                      <w:rFonts w:ascii="Cambria Math" w:hAnsi="Cambria Math" w:cs="Times New Roman"/>
+                      <w:i/>
+                      <w:sz w:val="28"/>
+                      <w:szCs w:val="28"/>
+                    </w:rPr>
+                  </m:ctrlPr>
+                </m:dPr>
+                <m:e>
+                  <m:r>
+                    <w:rPr>
+                      <w:rFonts w:ascii="Cambria Math" w:hAnsi="Cambria Math" w:cs="Times New Roman"/>
+                      <w:sz w:val="28"/>
+                      <w:szCs w:val="28"/>
+                    </w:rPr>
+                    <m:t>π*x</m:t>
+                  </m:r>
+                </m:e>
+              </m:d>
+              <m:r>
+                <w:rPr>
+                  <w:rFonts w:ascii="Cambria Math" w:hAnsi="Cambria Math" w:cs="Times New Roman"/>
+                  <w:sz w:val="28"/>
+                  <w:szCs w:val="28"/>
+                </w:rPr>
+                <m:t>*</m:t>
+              </m:r>
+              <m:rad>
+                <m:radPr>
+                  <m:degHide m:val="1"/>
+                  <m:ctrlPr>
+                    <w:rPr>
+                      <w:rFonts w:ascii="Cambria Math" w:hAnsi="Cambria Math" w:cs="Times New Roman"/>
+                      <w:i/>
+                      <w:sz w:val="28"/>
+                      <w:szCs w:val="28"/>
+                    </w:rPr>
+                  </m:ctrlPr>
+                </m:radPr>
+                <m:deg/>
+                <m:e>
+                  <m:d>
+                    <m:dPr>
+                      <m:begChr m:val="|"/>
+                      <m:endChr m:val="|"/>
+                      <m:ctrlPr>
+                        <w:rPr>
+                          <w:rFonts w:ascii="Cambria Math" w:hAnsi="Cambria Math" w:cs="Times New Roman"/>
+                          <w:i/>
+                          <w:sz w:val="28"/>
+                          <w:szCs w:val="28"/>
+                        </w:rPr>
+                      </m:ctrlPr>
+                    </m:dPr>
+                    <m:e>
+                      <m:r>
+                        <w:rPr>
+                          <w:rFonts w:ascii="Cambria Math" w:hAnsi="Cambria Math" w:cs="Times New Roman"/>
+                          <w:sz w:val="28"/>
+                          <w:szCs w:val="28"/>
+                        </w:rPr>
+                        <m:t>x</m:t>
+                      </m:r>
+                    </m:e>
+                  </m:d>
+                </m:e>
+              </m:rad>
+            </m:e>
+          </m:func>
+        </m:oMath>
+      </m:oMathPara>
+    </w:p>
+    <w:p>
+      <w:pPr>
+        <w:rPr>
+          <w:rFonts w:ascii="Times New Roman" w:eastAsiaTheme="minorEastAsia" w:hAnsi="Times New Roman" w:cs="Times New Roman"/>
+          <w:sz w:val="28"/>
+          <w:szCs w:val="28"/>
+        </w:rPr>
+      </w:pPr>
+      <w:r>
+        <w:rPr>
+          <w:rFonts w:ascii="Times New Roman" w:eastAsiaTheme="minorEastAsia" w:hAnsi="Times New Roman" w:cs="Times New Roman"/>
+          <w:sz w:val="28"/>
+          <w:szCs w:val="28"/>
+        </w:rPr>
+        <w:t xml:space="preserve">для промежутка от </w:t>
+      </w:r>
+      <m:oMath>
+        <m:sSub>
+          <m:sSubPr>
+            <m:ctrlPr>
+              <w:rPr>
+                <w:rFonts w:ascii="Cambria Math" w:eastAsiaTheme="minorEastAsia" w:hAnsi="Cambria Math" w:cs="Times New Roman"/>
+                <w:i/>
+                <w:sz w:val="28"/>
+                <w:szCs w:val="28"/>
+              </w:rPr>
+            </m:ctrlPr>
+          </m:sSubPr>
+          <m:e>
+            <m:r>
+              <w:rPr>
+                <w:rFonts w:ascii="Cambria Math" w:eastAsiaTheme="minorEastAsia" w:hAnsi="Cambria Math" w:cs="Times New Roman"/>
+                <w:sz w:val="28"/>
+                <w:szCs w:val="28"/>
+                <w:lang w:val="en-US"/>
+              </w:rPr>
+              <m:t>x</m:t>
+            </m:r>
+          </m:e>
+          <m:sub>
+            <m:r>
+              <w:rPr>
+                <w:rFonts w:ascii="Cambria Math" w:eastAsiaTheme="minorEastAsia" w:hAnsi="Cambria Math" w:cs="Times New Roman"/>
+                <w:sz w:val="28"/>
+                <w:szCs w:val="28"/>
+              </w:rPr>
+              <m:t>1</m:t>
+            </m:r>
+          </m:sub>
+        </m:sSub>
+        <m:r>
+          <w:rPr>
+            <w:rFonts w:ascii="Cambria Math" w:eastAsiaTheme="minorEastAsia" w:hAnsi="Cambria Math" w:cs="Times New Roman"/>
+            <w:sz w:val="28"/>
+            <w:szCs w:val="28"/>
+          </w:rPr>
+          <m:t>= -n</m:t>
+        </m:r>
+      </m:oMath>
+      <w:r>
+        <w:rPr>
+          <w:rFonts w:ascii="Times New Roman" w:eastAsiaTheme="minorEastAsia" w:hAnsi="Times New Roman" w:cs="Times New Roman"/>
+          <w:sz w:val="28"/>
+          <w:szCs w:val="28"/>
+        </w:rPr>
+        <w:t xml:space="preserve"> до </w:t>
+      </w:r>
+      <m:oMath>
+        <m:sSub>
+          <m:sSubPr>
+            <m:ctrlPr>
+              <w:rPr>
+                <w:rFonts w:ascii="Cambria Math" w:eastAsiaTheme="minorEastAsia" w:hAnsi="Cambria Math" w:cs="Times New Roman"/>
+                <w:i/>
+                <w:sz w:val="28"/>
+                <w:szCs w:val="28"/>
+              </w:rPr>
+            </m:ctrlPr>
+          </m:sSubPr>
+          <m:e>
+            <m:r>
+              <w:rPr>
+                <w:rFonts w:ascii="Cambria Math" w:eastAsiaTheme="minorEastAsia" w:hAnsi="Cambria Math" w:cs="Times New Roman"/>
+                <w:sz w:val="28"/>
+                <w:szCs w:val="28"/>
+              </w:rPr>
+              <m:t>x</m:t>
+            </m:r>
+          </m:e>
+          <m:sub>
+            <m:r>
+              <w:rPr>
+                <w:rFonts w:ascii="Cambria Math" w:eastAsiaTheme="minorEastAsia" w:hAnsi="Cambria Math" w:cs="Times New Roman"/>
+                <w:sz w:val="28"/>
+                <w:szCs w:val="28"/>
+              </w:rPr>
+              <m:t>2</m:t>
+            </m:r>
+          </m:sub>
+        </m:sSub>
+        <m:r>
+          <w:rPr>
+            <w:rFonts w:ascii="Cambria Math" w:eastAsiaTheme="minorEastAsia" w:hAnsi="Cambria Math" w:cs="Times New Roman"/>
+            <w:sz w:val="28"/>
+            <w:szCs w:val="28"/>
+          </w:rPr>
+          <m:t>=n</m:t>
+        </m:r>
+      </m:oMath>
+    </w:p>
+    <w:p>
+      <w:pPr>
+        <w:rPr>
+          <w:rFonts w:ascii="Times New Roman" w:eastAsiaTheme="minorEastAsia" w:hAnsi="Times New Roman" w:cs="Times New Roman"/>
+          <w:sz w:val="28"/>
+          <w:szCs w:val="28"/>
+        </w:rPr>
+      </w:pPr>
+      <w:r>
+        <w:rPr>
+          <w:rFonts w:ascii="Times New Roman" w:eastAsiaTheme="minorEastAsia" w:hAnsi="Times New Roman" w:cs="Times New Roman"/>
+          <w:sz w:val="28"/>
+          <w:szCs w:val="28"/>
+        </w:rPr>
+        <w:t xml:space="preserve">с шагом </w:t>
+      </w:r>
+      <m:oMath>
+        <m:r>
+          <m:rPr>
+            <m:sty m:val="p"/>
+          </m:rPr>
+          <w:rPr>
+            <w:rFonts w:ascii="Cambria Math" w:hAnsi="Cambria Math" w:cs="Times New Roman"/>
+            <w:sz w:val="28"/>
+            <w:szCs w:val="28"/>
+          </w:rPr>
+          <m:t>Δ</m:t>
+        </m:r>
+        <m:r>
+          <w:rPr>
+            <w:rFonts w:ascii="Cambria Math" w:hAnsi="Cambria Math" w:cs="Times New Roman"/>
+            <w:sz w:val="28"/>
+            <w:szCs w:val="28"/>
+          </w:rPr>
+          <m:t>x=0,1</m:t>
+        </m:r>
+      </m:oMath>
+      <w:r>
+        <w:rPr>
+          <w:rFonts w:ascii="Times New Roman" w:eastAsiaTheme="minorEastAsia" w:hAnsi="Times New Roman" w:cs="Times New Roman"/>
+          <w:sz w:val="28"/>
+          <w:szCs w:val="28"/>
+        </w:rPr>
+        <w:t xml:space="preserve"> </w:t>
+      </w:r>
+    </w:p>
+    <w:p>
+      <w:pPr>
+        <w:rPr>
+          <w:rFonts w:ascii="Times New Roman" w:eastAsiaTheme="minorEastAsia" w:hAnsi="Times New Roman" w:cs="Times New Roman"/>
+          <w:sz w:val="28"/>
+          <w:szCs w:val="28"/>
+        </w:rPr>
+      </w:pPr>
+      <w:r>
+        <w:rPr>
+          <w:rFonts w:ascii="Times New Roman" w:eastAsiaTheme="minorEastAsia" w:hAnsi="Times New Roman" w:cs="Times New Roman"/>
+          <w:sz w:val="28"/>
+          <w:szCs w:val="28"/>
+        </w:rPr>
+        <w:t>в окне, для которого координат:</w:t>
+      </w:r>
+    </w:p>
+    <w:p>
+      <w:pPr>
+        <w:rPr>
+          <w:rFonts w:ascii="Times New Roman" w:eastAsiaTheme="minorEastAsia" w:hAnsi="Times New Roman" w:cs="Times New Roman"/>
+          <w:sz w:val="28"/>
+          <w:szCs w:val="28"/>
+        </w:rPr>
+      </w:pPr>
+      <w:r>
+        <w:rPr>
+          <w:rFonts w:ascii="Times New Roman" w:eastAsiaTheme="minorEastAsia" w:hAnsi="Times New Roman" w:cs="Times New Roman"/>
+          <w:sz w:val="28"/>
+          <w:szCs w:val="28"/>
+        </w:rPr>
+        <w:t>– левого верхнего угла</w:t>
+      </w:r>
+      <w:r>
+        <w:rPr>
+          <w:rFonts w:ascii="Times New Roman" w:eastAsiaTheme="minorEastAsia" w:hAnsi="Times New Roman" w:cs="Times New Roman"/>
+          <w:sz w:val="28"/>
+          <w:szCs w:val="28"/>
+        </w:rPr>
+        <w:t xml:space="preserve"> </w:t>
+      </w:r>
+      <m:oMath>
+        <m:sSub>
+          <m:sSubPr>
+            <m:ctrlPr>
+              <w:rPr>
+                <w:rFonts w:ascii="Cambria Math" w:hAnsi="Cambria Math" w:cs="Times New Roman"/>
+                <w:i/>
+                <w:sz w:val="28"/>
+                <w:szCs w:val="28"/>
+              </w:rPr>
+            </m:ctrlPr>
+          </m:sSubPr>
+          <m:e>
+            <m:r>
+              <w:rPr>
+                <w:rFonts w:ascii="Cambria Math" w:hAnsi="Cambria Math" w:cs="Times New Roman"/>
+                <w:sz w:val="28"/>
+                <w:szCs w:val="28"/>
+              </w:rPr>
+              <m:t>X</m:t>
+            </m:r>
+          </m:e>
+          <m:sub>
+            <m:r>
+              <w:rPr>
+                <w:rFonts w:ascii="Cambria Math" w:hAnsi="Cambria Math" w:cs="Times New Roman"/>
+                <w:sz w:val="28"/>
+                <w:szCs w:val="28"/>
+              </w:rPr>
+              <m:t>lw</m:t>
+            </m:r>
+          </m:sub>
+        </m:sSub>
+        <m:r>
+          <w:rPr>
+            <w:rFonts w:ascii="Cambria Math" w:hAnsi="Cambria Math" w:cs="Times New Roman"/>
+            <w:sz w:val="28"/>
+            <w:szCs w:val="28"/>
+          </w:rPr>
+          <m:t xml:space="preserve">=100, </m:t>
+        </m:r>
+        <m:sSub>
+          <m:sSubPr>
+            <m:ctrlPr>
+              <w:rPr>
+                <w:rFonts w:ascii="Cambria Math" w:hAnsi="Cambria Math" w:cs="Times New Roman"/>
+                <w:i/>
+                <w:sz w:val="28"/>
+                <w:szCs w:val="28"/>
+              </w:rPr>
+            </m:ctrlPr>
+          </m:sSubPr>
+          <m:e>
+            <m:r>
+              <w:rPr>
+                <w:rFonts w:ascii="Cambria Math" w:hAnsi="Cambria Math" w:cs="Times New Roman"/>
+                <w:sz w:val="28"/>
+                <w:szCs w:val="28"/>
+              </w:rPr>
+              <m:t>Y</m:t>
+            </m:r>
+          </m:e>
+          <m:sub>
+            <m:r>
+              <w:rPr>
+                <w:rFonts w:ascii="Cambria Math" w:hAnsi="Cambria Math" w:cs="Times New Roman"/>
+                <w:sz w:val="28"/>
+                <w:szCs w:val="28"/>
+              </w:rPr>
+              <m:t>lw</m:t>
+            </m:r>
+          </m:sub>
+        </m:sSub>
+        <m:r>
+          <w:rPr>
+            <w:rFonts w:ascii="Cambria Math" w:hAnsi="Cambria Math" w:cs="Times New Roman"/>
+            <w:sz w:val="28"/>
+            <w:szCs w:val="28"/>
+          </w:rPr>
+          <m:t>=200</m:t>
+        </m:r>
+      </m:oMath>
+    </w:p>
+    <w:p>
+      <w:pPr>
+        <w:rPr>
+          <w:rFonts w:ascii="Times New Roman" w:hAnsi="Times New Roman" w:cs="Times New Roman"/>
+          <w:iCs/>
+          <w:sz w:val="28"/>
+          <w:szCs w:val="28"/>
+        </w:rPr>
+      </w:pPr>
+      <w:r>
+        <w:rPr>
+          <w:rFonts w:ascii="Times New Roman" w:eastAsiaTheme="minorEastAsia" w:hAnsi="Times New Roman" w:cs="Times New Roman"/>
+          <w:iCs/>
+          <w:sz w:val="28"/>
+          <w:szCs w:val="28"/>
+        </w:rPr>
+        <w:t>– </w:t>
+      </w:r>
+      <w:r>
+        <w:rPr>
+          <w:rFonts w:ascii="Times New Roman" w:hAnsi="Times New Roman" w:cs="Times New Roman"/>
+          <w:iCs/>
+          <w:sz w:val="28"/>
+          <w:szCs w:val="28"/>
+        </w:rPr>
+        <w:t>правого верхнего угла</w:t>
+      </w:r>
+      <w:r>
+        <w:rPr>
+          <w:rFonts w:ascii="Times New Roman" w:hAnsi="Times New Roman" w:cs="Times New Roman"/>
+          <w:iCs/>
+          <w:sz w:val="28"/>
+          <w:szCs w:val="28"/>
+        </w:rPr>
+        <w:t xml:space="preserve"> </w:t>
+      </w:r>
+      <m:oMath>
+        <m:sSub>
+          <m:sSubPr>
+            <m:ctrlPr>
+              <w:rPr>
+                <w:rFonts w:ascii="Cambria Math" w:eastAsiaTheme="minorEastAsia" w:hAnsi="Cambria Math" w:cs="Times New Roman"/>
+                <w:i/>
+                <w:sz w:val="28"/>
+                <w:szCs w:val="28"/>
+              </w:rPr>
+            </m:ctrlPr>
+          </m:sSubPr>
+          <m:e>
+            <m:r>
+              <w:rPr>
+                <w:rFonts w:ascii="Cambria Math" w:eastAsiaTheme="minorEastAsia" w:hAnsi="Cambria Math" w:cs="Times New Roman"/>
+                <w:sz w:val="28"/>
+                <w:szCs w:val="28"/>
+                <w:lang w:val="en-US"/>
+              </w:rPr>
+              <m:t>X</m:t>
+            </m:r>
+          </m:e>
+          <m:sub>
+            <m:r>
+              <w:rPr>
+                <w:rFonts w:ascii="Cambria Math" w:eastAsiaTheme="minorEastAsia" w:hAnsi="Cambria Math" w:cs="Times New Roman"/>
+                <w:sz w:val="28"/>
+                <w:szCs w:val="28"/>
+              </w:rPr>
+              <m:t>hw</m:t>
+            </m:r>
+          </m:sub>
+        </m:sSub>
+        <m:r>
+          <w:rPr>
+            <w:rFonts w:ascii="Cambria Math" w:eastAsiaTheme="minorEastAsia" w:hAnsi="Cambria Math" w:cs="Times New Roman"/>
+            <w:sz w:val="28"/>
+            <w:szCs w:val="28"/>
+          </w:rPr>
+          <m:t xml:space="preserve">=800, </m:t>
+        </m:r>
+        <m:sSub>
+          <m:sSubPr>
+            <m:ctrlPr>
+              <w:rPr>
+                <w:rFonts w:ascii="Cambria Math" w:eastAsiaTheme="minorEastAsia" w:hAnsi="Cambria Math" w:cs="Times New Roman"/>
+                <w:i/>
+                <w:sz w:val="28"/>
+                <w:szCs w:val="28"/>
+              </w:rPr>
+            </m:ctrlPr>
+          </m:sSubPr>
+          <m:e>
+            <m:r>
+              <w:rPr>
+                <w:rFonts w:ascii="Cambria Math" w:eastAsiaTheme="minorEastAsia" w:hAnsi="Cambria Math" w:cs="Times New Roman"/>
+                <w:sz w:val="28"/>
+                <w:szCs w:val="28"/>
+              </w:rPr>
+              <m:t>Y</m:t>
+            </m:r>
+          </m:e>
+          <m:sub>
+            <m:r>
+              <w:rPr>
+                <w:rFonts w:ascii="Cambria Math" w:eastAsiaTheme="minorEastAsia" w:hAnsi="Cambria Math" w:cs="Times New Roman"/>
+                <w:sz w:val="28"/>
+                <w:szCs w:val="28"/>
+              </w:rPr>
+              <m:t>hw</m:t>
+            </m:r>
+          </m:sub>
+        </m:sSub>
+      </m:oMath>
+    </w:p>
+    <w:p>
+      <w:pPr>
+        <w:ind w:firstLine="709"/>
+        <w:rPr>
+          <w:rFonts w:ascii="Times New Roman" w:eastAsiaTheme="minorEastAsia" w:hAnsi="Times New Roman" w:cs="Times New Roman"/>
+          <w:i/>
+          <w:sz w:val="28"/>
+          <w:szCs w:val="28"/>
+        </w:rPr>
+      </w:pPr>
+      <w:r>
+        <w:rPr>
+          <w:rFonts w:ascii="Times New Roman" w:eastAsiaTheme="minorEastAsia" w:hAnsi="Times New Roman" w:cs="Times New Roman"/>
+          <w:i/>
+          <w:sz w:val="28"/>
+          <w:szCs w:val="28"/>
+        </w:rPr>
+        <w:t>Решение</w:t>
+      </w:r>
+    </w:p>
+    <w:p>
+      <w:pPr>
+        <w:ind w:firstLine="709"/>
+        <w:jc w:val="both"/>
+        <w:rPr>
+          <w:rFonts w:ascii="Times New Roman" w:eastAsiaTheme="minorEastAsia" w:hAnsi="Times New Roman" w:cs="Times New Roman"/>
+          <w:iCs/>
+          <w:sz w:val="28"/>
+          <w:szCs w:val="28"/>
+        </w:rPr>
+      </w:pPr>
+      <w:r>
+        <w:rPr>
+          <w:rFonts w:ascii="Times New Roman" w:eastAsiaTheme="minorEastAsia" w:hAnsi="Times New Roman" w:cs="Times New Roman"/>
+          <w:iCs/>
+          <w:sz w:val="28"/>
+          <w:szCs w:val="28"/>
+        </w:rPr>
+        <w:t xml:space="preserve">Для начала задаём исходные данные и прописываем формулу графика функции </w:t>
+      </w:r>
+      <w:r>
+        <w:rPr>
+          <w:rFonts w:ascii="Times New Roman" w:eastAsiaTheme="minorEastAsia" w:hAnsi="Times New Roman" w:cs="Times New Roman"/>
+          <w:iCs/>
+          <w:sz w:val="28"/>
+          <w:szCs w:val="28"/>
+          <w:lang w:val="en-US"/>
+        </w:rPr>
+        <w:t>f</w:t>
+      </w:r>
+      <w:r>
+        <w:rPr>
+          <w:rFonts w:ascii="Times New Roman" w:eastAsiaTheme="minorEastAsia" w:hAnsi="Times New Roman" w:cs="Times New Roman"/>
+          <w:iCs/>
+          <w:sz w:val="28"/>
+          <w:szCs w:val="28"/>
+        </w:rPr>
+        <w:t>(</w:t>
+      </w:r>
+      <w:r>
+        <w:rPr>
+          <w:rFonts w:ascii="Times New Roman" w:eastAsiaTheme="minorEastAsia" w:hAnsi="Times New Roman" w:cs="Times New Roman"/>
+          <w:iCs/>
+          <w:sz w:val="28"/>
+          <w:szCs w:val="28"/>
+          <w:lang w:val="en-US"/>
+        </w:rPr>
+        <w:t>x</w:t>
+      </w:r>
+      <w:r>
+        <w:rPr>
+          <w:rFonts w:ascii="Times New Roman" w:eastAsiaTheme="minorEastAsia" w:hAnsi="Times New Roman" w:cs="Times New Roman"/>
+          <w:iCs/>
+          <w:sz w:val="28"/>
+          <w:szCs w:val="28"/>
+        </w:rPr>
+        <w:t xml:space="preserve">). </w:t>
+      </w:r>
+      <w:r>
+        <w:rPr>
+          <w:rFonts w:ascii="Times New Roman" w:eastAsiaTheme="minorEastAsia" w:hAnsi="Times New Roman" w:cs="Times New Roman"/>
+          <w:iCs/>
+          <w:sz w:val="28"/>
+          <w:szCs w:val="28"/>
+        </w:rPr>
+        <w:t xml:space="preserve">Исходные данные и график функции </w:t>
+      </w:r>
+      <w:r>
+        <w:rPr>
+          <w:rFonts w:ascii="Times New Roman" w:eastAsiaTheme="minorEastAsia" w:hAnsi="Times New Roman" w:cs="Times New Roman"/>
+          <w:iCs/>
+          <w:sz w:val="28"/>
+          <w:szCs w:val="28"/>
+          <w:lang w:val="en-US"/>
+        </w:rPr>
+        <w:t>f</w:t>
+      </w:r>
+      <w:r>
+        <w:rPr>
+          <w:rFonts w:ascii="Times New Roman" w:eastAsiaTheme="minorEastAsia" w:hAnsi="Times New Roman" w:cs="Times New Roman"/>
+          <w:iCs/>
+          <w:sz w:val="28"/>
+          <w:szCs w:val="28"/>
+        </w:rPr>
+        <w:t>(</w:t>
+      </w:r>
+      <w:r>
+        <w:rPr>
+          <w:rFonts w:ascii="Times New Roman" w:eastAsiaTheme="minorEastAsia" w:hAnsi="Times New Roman" w:cs="Times New Roman"/>
+          <w:iCs/>
+          <w:sz w:val="28"/>
+          <w:szCs w:val="28"/>
+          <w:lang w:val="en-US"/>
+        </w:rPr>
+        <w:t>x</w:t>
+      </w:r>
+      <w:r>
+        <w:rPr>
+          <w:rFonts w:ascii="Times New Roman" w:eastAsiaTheme="minorEastAsia" w:hAnsi="Times New Roman" w:cs="Times New Roman"/>
+          <w:iCs/>
+          <w:sz w:val="28"/>
+          <w:szCs w:val="28"/>
+        </w:rPr>
+        <w:t xml:space="preserve">) </w:t>
+      </w:r>
+      <w:r>
+        <w:rPr>
+          <w:rFonts w:ascii="Times New Roman" w:eastAsiaTheme="minorEastAsia" w:hAnsi="Times New Roman" w:cs="Times New Roman"/>
+          <w:iCs/>
+          <w:sz w:val="28"/>
+          <w:szCs w:val="28"/>
+        </w:rPr>
+        <w:t xml:space="preserve">представлены на рисунке </w:t>
+      </w:r>
+      <w:r>
+        <w:rPr>
+          <w:rFonts w:ascii="Times New Roman" w:eastAsiaTheme="minorEastAsia" w:hAnsi="Times New Roman" w:cs="Times New Roman"/>
+          <w:iCs/>
+          <w:sz w:val="28"/>
+          <w:szCs w:val="28"/>
+        </w:rPr>
+        <w:t>7.1.</w:t>
+      </w:r>
+    </w:p>
+    <w:p>
+      <w:pPr>
+        <w:jc w:val="center"/>
+        <w:rPr>
+          <w:noProof/>
+        </w:rPr>
+      </w:pPr>
+      <w:r>
+        <w:rPr>
+          <w:noProof/>
+        </w:rPr>
+        <w:drawing>
+          <wp:inline distT="0" distB="0" distL="0" distR="0" wp14:anchorId="1F53A2E9" wp14:editId="4BA36DDA">
+            <wp:extent cx="2965883" cy="1097280"/>
+            <wp:effectExtent l="0" t="0" r="6350" b="7620"/>
+            <wp:docPr id="26" name="Рисунок 26"/>
+            <wp:cNvGraphicFramePr>
+              <a:graphicFrameLocks xmlns:a="http://schemas.openxmlformats.org/drawingml/2006/main" noChangeAspect="1"/>
+            </wp:cNvGraphicFramePr>
+            <a:graphic xmlns:a="http://schemas.openxmlformats.org/drawingml/2006/main">
+              <a:graphicData uri="http://schemas.openxmlformats.org/drawingml/2006/picture">
+                <pic:pic xmlns:pic="http://schemas.openxmlformats.org/drawingml/2006/picture">
+                  <pic:nvPicPr>
+                    <pic:cNvPr id="1" name=""/>
+                    <pic:cNvPicPr/>
+                  </pic:nvPicPr>
+                  <pic:blipFill rotWithShape="1">
+                    <a:blip r:embed="rId42"/>
+                    <a:srcRect t="20094"/>
+                    <a:stretch/>
+                  </pic:blipFill>
+                  <pic:spPr bwMode="auto">
+                    <a:xfrm>
+                      <a:off x="0" y="0"/>
+                      <a:ext cx="3051517" cy="1128962"/>
+                    </a:xfrm>
+                    <a:prstGeom prst="rect">
+                      <a:avLst/>
+                    </a:prstGeom>
+                    <a:ln>
+                      <a:noFill/>
+                    </a:ln>
+                    <a:extLst>
+                      <a:ext uri="{53640926-AAD7-44D8-BBD7-CCE9431645EC}">
+                        <a14:shadowObscured xmlns:a14="http://schemas.microsoft.com/office/drawing/2010/main"/>
+                      </a:ext>
+                    </a:extLst>
+                  </pic:spPr>
+                </pic:pic>
+              </a:graphicData>
+            </a:graphic>
+          </wp:inline>
+        </w:drawing>
+      </w:r>
+    </w:p>
+    <w:p>
+      <w:pPr>
+        <w:jc w:val="center"/>
+        <w:rPr>
+          <w:rFonts w:ascii="Times New Roman" w:hAnsi="Times New Roman" w:cs="Times New Roman"/>
+          <w:noProof/>
+          <w:sz w:val="28"/>
+          <w:szCs w:val="28"/>
+        </w:rPr>
+      </w:pPr>
+      <w:r>
+        <w:rPr>
+          <w:rFonts w:ascii="Times New Roman" w:hAnsi="Times New Roman" w:cs="Times New Roman"/>
+          <w:noProof/>
+          <w:sz w:val="28"/>
+          <w:szCs w:val="28"/>
+        </w:rPr>
+        <w:t xml:space="preserve">Рисунок 7.1 – Исходные данные и график функции </w:t>
+      </w:r>
+      <w:r>
+        <w:rPr>
+          <w:rFonts w:ascii="Times New Roman" w:hAnsi="Times New Roman" w:cs="Times New Roman"/>
+          <w:noProof/>
+          <w:sz w:val="28"/>
+          <w:szCs w:val="28"/>
+          <w:lang w:val="en-US"/>
+        </w:rPr>
+        <w:t>f</w:t>
+      </w:r>
+      <w:r>
+        <w:rPr>
+          <w:rFonts w:ascii="Times New Roman" w:hAnsi="Times New Roman" w:cs="Times New Roman"/>
+          <w:noProof/>
+          <w:sz w:val="28"/>
+          <w:szCs w:val="28"/>
+        </w:rPr>
+        <w:t>(</w:t>
+      </w:r>
+      <w:r>
+        <w:rPr>
+          <w:rFonts w:ascii="Times New Roman" w:hAnsi="Times New Roman" w:cs="Times New Roman"/>
+          <w:noProof/>
+          <w:sz w:val="28"/>
+          <w:szCs w:val="28"/>
+          <w:lang w:val="en-US"/>
+        </w:rPr>
+        <w:t>x</w:t>
+      </w:r>
+      <w:r>
+        <w:rPr>
+          <w:rFonts w:ascii="Times New Roman" w:hAnsi="Times New Roman" w:cs="Times New Roman"/>
+          <w:noProof/>
+          <w:sz w:val="28"/>
+          <w:szCs w:val="28"/>
+        </w:rPr>
+        <w:t>)</w:t>
+      </w:r>
+    </w:p>
+    <w:p>
+      <w:pPr>
+        <w:ind w:firstLine="709"/>
+        <w:jc w:val="both"/>
+        <w:rPr>
+          <w:rFonts w:ascii="Times New Roman" w:eastAsiaTheme="minorEastAsia" w:hAnsi="Times New Roman" w:cs="Times New Roman"/>
+          <w:noProof/>
+          <w:sz w:val="28"/>
+          <w:szCs w:val="28"/>
+        </w:rPr>
+      </w:pPr>
+      <w:r>
+        <w:rPr>
+          <w:rFonts w:ascii="Times New Roman" w:hAnsi="Times New Roman" w:cs="Times New Roman"/>
+          <w:noProof/>
+          <w:sz w:val="28"/>
+          <w:szCs w:val="28"/>
+        </w:rPr>
+        <w:t xml:space="preserve">Следующим шагов мы высчитываем количество точек, но их будет мало, т.к номер варианта равен 3, график будет иметь меньше изгибов. Заполняем массивы </w:t>
+      </w:r>
+      <w:r>
+        <w:rPr>
+          <w:rFonts w:ascii="Times New Roman" w:hAnsi="Times New Roman" w:cs="Times New Roman"/>
+          <w:noProof/>
+          <w:sz w:val="28"/>
+          <w:szCs w:val="28"/>
+          <w:lang w:val="en-US"/>
+        </w:rPr>
+        <w:t>X</w:t>
+      </w:r>
+      <w:r>
+        <w:rPr>
+          <w:rFonts w:ascii="Times New Roman" w:hAnsi="Times New Roman" w:cs="Times New Roman"/>
+          <w:noProof/>
+          <w:sz w:val="28"/>
+          <w:szCs w:val="28"/>
+        </w:rPr>
+        <w:t xml:space="preserve">, </w:t>
+      </w:r>
+      <w:r>
+        <w:rPr>
+          <w:rFonts w:ascii="Times New Roman" w:hAnsi="Times New Roman" w:cs="Times New Roman"/>
+          <w:noProof/>
+          <w:sz w:val="28"/>
+          <w:szCs w:val="28"/>
+          <w:lang w:val="en-US"/>
+        </w:rPr>
+        <w:t>Y</w:t>
+      </w:r>
+      <w:r>
+        <w:rPr>
+          <w:rFonts w:ascii="Times New Roman" w:hAnsi="Times New Roman" w:cs="Times New Roman"/>
+          <w:noProof/>
+          <w:sz w:val="28"/>
+          <w:szCs w:val="28"/>
+        </w:rPr>
+        <w:t xml:space="preserve">, </w:t>
+      </w:r>
+      <w:r>
+        <w:rPr>
+          <w:rFonts w:ascii="Times New Roman" w:hAnsi="Times New Roman" w:cs="Times New Roman"/>
+          <w:noProof/>
+          <w:sz w:val="28"/>
+          <w:szCs w:val="28"/>
+          <w:lang w:val="en-US"/>
+        </w:rPr>
+        <w:t>Z</w:t>
+      </w:r>
+      <w:r>
+        <w:rPr>
+          <w:rFonts w:ascii="Times New Roman" w:hAnsi="Times New Roman" w:cs="Times New Roman"/>
+          <w:noProof/>
+          <w:sz w:val="28"/>
+          <w:szCs w:val="28"/>
+        </w:rPr>
+        <w:t xml:space="preserve"> </w:t>
+      </w:r>
+      <w:r>
+        <w:rPr>
+          <w:rFonts w:ascii="Times New Roman" w:hAnsi="Times New Roman" w:cs="Times New Roman"/>
+          <w:noProof/>
+          <w:sz w:val="28"/>
+          <w:szCs w:val="28"/>
+        </w:rPr>
+        <w:t xml:space="preserve">значениями </w:t>
+      </w:r>
+      <m:oMath>
+        <m:sSub>
+          <m:sSubPr>
+            <m:ctrlPr>
+              <w:rPr>
+                <w:rFonts w:ascii="Cambria Math" w:hAnsi="Cambria Math" w:cs="Times New Roman"/>
+                <w:i/>
+                <w:noProof/>
+                <w:sz w:val="28"/>
+                <w:szCs w:val="28"/>
+              </w:rPr>
+            </m:ctrlPr>
+          </m:sSubPr>
+          <m:e>
+            <m:r>
+              <w:rPr>
+                <w:rFonts w:ascii="Cambria Math" w:hAnsi="Cambria Math" w:cs="Times New Roman"/>
+                <w:noProof/>
+                <w:sz w:val="28"/>
+                <w:szCs w:val="28"/>
+              </w:rPr>
+              <m:t>x</m:t>
+            </m:r>
+          </m:e>
+          <m:sub>
+            <m:r>
+              <w:rPr>
+                <w:rFonts w:ascii="Cambria Math" w:hAnsi="Cambria Math" w:cs="Times New Roman"/>
+                <w:noProof/>
+                <w:sz w:val="28"/>
+                <w:szCs w:val="28"/>
+              </w:rPr>
+              <m:t>i</m:t>
+            </m:r>
+          </m:sub>
+        </m:sSub>
+      </m:oMath>
+      <w:r>
+        <w:rPr>
+          <w:rFonts w:ascii="Times New Roman" w:eastAsiaTheme="minorEastAsia" w:hAnsi="Times New Roman" w:cs="Times New Roman"/>
+          <w:noProof/>
+          <w:sz w:val="28"/>
+          <w:szCs w:val="28"/>
+        </w:rPr>
+        <w:t xml:space="preserve">, </w:t>
+      </w:r>
+      <m:oMath>
+        <m:sSub>
+          <m:sSubPr>
+            <m:ctrlPr>
+              <w:rPr>
+                <w:rFonts w:ascii="Cambria Math" w:hAnsi="Cambria Math" w:cs="Times New Roman"/>
+                <w:i/>
+                <w:noProof/>
+                <w:sz w:val="28"/>
+                <w:szCs w:val="28"/>
+              </w:rPr>
+            </m:ctrlPr>
+          </m:sSubPr>
+          <m:e>
+            <m:r>
+              <w:rPr>
+                <w:rFonts w:ascii="Cambria Math" w:hAnsi="Cambria Math" w:cs="Times New Roman"/>
+                <w:noProof/>
+                <w:sz w:val="28"/>
+                <w:szCs w:val="28"/>
+              </w:rPr>
+              <m:t>f(x</m:t>
+            </m:r>
+          </m:e>
+          <m:sub>
+            <m:r>
+              <w:rPr>
+                <w:rFonts w:ascii="Cambria Math" w:hAnsi="Cambria Math" w:cs="Times New Roman"/>
+                <w:noProof/>
+                <w:sz w:val="28"/>
+                <w:szCs w:val="28"/>
+              </w:rPr>
+              <m:t>i</m:t>
+            </m:r>
+          </m:sub>
+        </m:sSub>
+        <m:r>
+          <w:rPr>
+            <w:rFonts w:ascii="Cambria Math" w:hAnsi="Cambria Math" w:cs="Times New Roman"/>
+            <w:noProof/>
+            <w:sz w:val="28"/>
+            <w:szCs w:val="28"/>
+          </w:rPr>
+          <m:t>)</m:t>
+        </m:r>
+      </m:oMath>
+      <w:r>
+        <w:rPr>
+          <w:rFonts w:ascii="Times New Roman" w:eastAsiaTheme="minorEastAsia" w:hAnsi="Times New Roman" w:cs="Times New Roman"/>
+          <w:noProof/>
+          <w:sz w:val="28"/>
+          <w:szCs w:val="28"/>
+        </w:rPr>
+        <w:t>, 1</w:t>
+      </w:r>
+      <w:r>
+        <w:rPr>
+          <w:rFonts w:ascii="Times New Roman" w:eastAsiaTheme="minorEastAsia" w:hAnsi="Times New Roman" w:cs="Times New Roman"/>
+          <w:noProof/>
+          <w:sz w:val="28"/>
+          <w:szCs w:val="28"/>
+        </w:rPr>
+        <w:t xml:space="preserve"> соотвественно в МСК. Высчитываем верхний левый и правый нижний углы в МСК</w:t>
+      </w:r>
+      <w:r>
+        <w:rPr>
+          <w:rFonts w:ascii="Times New Roman" w:eastAsiaTheme="minorEastAsia" w:hAnsi="Times New Roman" w:cs="Times New Roman"/>
+          <w:noProof/>
+          <w:sz w:val="28"/>
+          <w:szCs w:val="28"/>
+        </w:rPr>
+        <w:t xml:space="preserve"> </w:t>
+      </w:r>
+      <w:r>
+        <w:rPr>
+          <w:rFonts w:ascii="Times New Roman" w:eastAsiaTheme="minorEastAsia" w:hAnsi="Times New Roman" w:cs="Times New Roman"/>
+          <w:noProof/>
+          <w:sz w:val="28"/>
+          <w:szCs w:val="28"/>
+        </w:rPr>
+        <w:t xml:space="preserve">через </w:t>
+      </w:r>
+      <w:r>
+        <w:rPr>
+          <w:rFonts w:ascii="Times New Roman" w:eastAsiaTheme="minorEastAsia" w:hAnsi="Times New Roman" w:cs="Times New Roman"/>
+          <w:noProof/>
+          <w:sz w:val="28"/>
+          <w:szCs w:val="28"/>
+          <w:lang w:val="en-US"/>
+        </w:rPr>
+        <w:t>min</w:t>
+      </w:r>
+      <w:r>
+        <w:rPr>
+          <w:rFonts w:ascii="Times New Roman" w:eastAsiaTheme="minorEastAsia" w:hAnsi="Times New Roman" w:cs="Times New Roman"/>
+          <w:noProof/>
+          <w:sz w:val="28"/>
+          <w:szCs w:val="28"/>
+        </w:rPr>
+        <w:t xml:space="preserve"> </w:t>
+      </w:r>
+      <w:r>
+        <w:rPr>
+          <w:rFonts w:ascii="Times New Roman" w:eastAsiaTheme="minorEastAsia" w:hAnsi="Times New Roman" w:cs="Times New Roman"/>
+          <w:noProof/>
+          <w:sz w:val="28"/>
+          <w:szCs w:val="28"/>
+        </w:rPr>
+        <w:t xml:space="preserve">и </w:t>
+      </w:r>
+      <w:r>
+        <w:rPr>
+          <w:rFonts w:ascii="Times New Roman" w:eastAsiaTheme="minorEastAsia" w:hAnsi="Times New Roman" w:cs="Times New Roman"/>
+          <w:noProof/>
+          <w:sz w:val="28"/>
+          <w:szCs w:val="28"/>
+          <w:lang w:val="en-US"/>
+        </w:rPr>
+        <w:t>max</w:t>
+      </w:r>
+      <w:r>
+        <w:rPr>
+          <w:rFonts w:ascii="Times New Roman" w:eastAsiaTheme="minorEastAsia" w:hAnsi="Times New Roman" w:cs="Times New Roman"/>
+          <w:noProof/>
+          <w:sz w:val="28"/>
+          <w:szCs w:val="28"/>
+        </w:rPr>
+        <w:t>.</w:t>
+      </w:r>
+      <w:r>
+        <w:rPr>
+          <w:rFonts w:ascii="Times New Roman" w:eastAsiaTheme="minorEastAsia" w:hAnsi="Times New Roman" w:cs="Times New Roman"/>
+          <w:noProof/>
+          <w:sz w:val="28"/>
+          <w:szCs w:val="28"/>
+        </w:rPr>
+        <w:t xml:space="preserve"> Все вышеперечисленное представлено на рисунке 7.2</w:t>
+      </w:r>
+    </w:p>
+    <w:p>
+      <w:pPr>
+        <w:jc w:val="center"/>
+        <w:rPr>
+          <w:rFonts w:ascii="Times New Roman" w:hAnsi="Times New Roman" w:cs="Times New Roman"/>
+          <w:noProof/>
+          <w:sz w:val="28"/>
+          <w:szCs w:val="28"/>
+        </w:rPr>
+      </w:pPr>
+      <w:r>
+        <w:rPr>
+          <w:rFonts w:ascii="Times New Roman" w:hAnsi="Times New Roman" w:cs="Times New Roman"/>
+          <w:noProof/>
+          <w:sz w:val="28"/>
+          <w:szCs w:val="28"/>
+        </w:rPr>
+        <w:drawing>
+          <wp:inline distT="0" distB="0" distL="0" distR="0" wp14:anchorId="75AD93CC" wp14:editId="58F27BE2">
+            <wp:extent cx="3322320" cy="1847708"/>
+            <wp:effectExtent l="0" t="0" r="0" b="635"/>
+            <wp:docPr id="1605485096" name="Рисунок 1" descr="Изображение выглядит как текст, Шрифт, снимок экрана, линия&#10;&#10;Автоматически созданное описание"/>
+            <wp:cNvGraphicFramePr>
+              <a:graphicFrameLocks xmlns:a="http://schemas.openxmlformats.org/drawingml/2006/main" noChangeAspect="1"/>
+            </wp:cNvGraphicFramePr>
+            <a:graphic xmlns:a="http://schemas.openxmlformats.org/drawingml/2006/main">
+              <a:graphicData uri="http://schemas.openxmlformats.org/drawingml/2006/picture">
+                <pic:pic xmlns:pic="http://schemas.openxmlformats.org/drawingml/2006/picture">
+                  <pic:nvPicPr>
+                    <pic:cNvPr id="1605485096" name="Рисунок 1" descr="Изображение выглядит как текст, Шрифт, снимок экрана, линия&#10;&#10;Автоматически созданное описание"/>
+                    <pic:cNvPicPr/>
+                  </pic:nvPicPr>
+                  <pic:blipFill>
+                    <a:blip r:embed="rId43"/>
+                    <a:stretch>
+                      <a:fillRect/>
+                    </a:stretch>
+                  </pic:blipFill>
+                  <pic:spPr>
+                    <a:xfrm>
+                      <a:off x="0" y="0"/>
+                      <a:ext cx="3331590" cy="1852863"/>
+                    </a:xfrm>
+                    <a:prstGeom prst="rect">
+                      <a:avLst/>
+                    </a:prstGeom>
+                  </pic:spPr>
+                </pic:pic>
+              </a:graphicData>
+            </a:graphic>
+          </wp:inline>
+        </w:drawing>
+      </w:r>
+    </w:p>
+    <w:p>
+      <w:pPr>
+        <w:jc w:val="center"/>
+        <w:rPr>
+          <w:rFonts w:ascii="Times New Roman" w:hAnsi="Times New Roman" w:cs="Times New Roman"/>
+          <w:noProof/>
+          <w:sz w:val="28"/>
+          <w:szCs w:val="28"/>
+        </w:rPr>
+      </w:pPr>
+      <w:r>
+        <w:rPr>
+          <w:rFonts w:ascii="Times New Roman" w:hAnsi="Times New Roman" w:cs="Times New Roman"/>
+          <w:noProof/>
+          <w:sz w:val="28"/>
+          <w:szCs w:val="28"/>
+        </w:rPr>
+        <w:t>Рисунок 7.2 – Количество точек, заполнение массивов и подсчёт точек</w:t>
+      </w:r>
+    </w:p>
+    <w:p>
+      <w:pPr>
+        <w:ind w:firstLine="709"/>
+        <w:jc w:val="both"/>
+        <w:rPr>
+          <w:rFonts w:ascii="Times New Roman" w:hAnsi="Times New Roman" w:cs="Times New Roman"/>
+          <w:noProof/>
+          <w:sz w:val="28"/>
+          <w:szCs w:val="28"/>
+        </w:rPr>
+      </w:pPr>
+      <w:r>
+        <w:rPr>
+          <w:rFonts w:ascii="Times New Roman" w:hAnsi="Times New Roman" w:cs="Times New Roman"/>
+          <w:noProof/>
+          <w:sz w:val="28"/>
+          <w:szCs w:val="28"/>
+        </w:rPr>
+        <w:t xml:space="preserve">Далее формируем матрицу координат точек в МСК и задаём параметры, необходимые для формирования матрицы пересчёты из МСК в ОСК. Составляем </w:t>
+      </w:r>
+      <w:r>
+        <w:rPr>
+          <w:rFonts w:ascii="Times New Roman" w:hAnsi="Times New Roman" w:cs="Times New Roman"/>
+          <w:noProof/>
+          <w:sz w:val="28"/>
+          <w:szCs w:val="28"/>
+        </w:rPr>
+        <w:lastRenderedPageBreak/>
+        <w:t>матрицы. Матрица координат точек в МСК и матрица пересчёта представлены на рисунке 7.3.</w:t>
+      </w:r>
+    </w:p>
+    <w:p>
+      <w:pPr>
+        <w:jc w:val="center"/>
+        <w:rPr>
+          <w:rFonts w:ascii="Times New Roman" w:hAnsi="Times New Roman" w:cs="Times New Roman"/>
+          <w:noProof/>
+          <w:sz w:val="28"/>
+          <w:szCs w:val="28"/>
+        </w:rPr>
+      </w:pPr>
+      <w:r>
+        <w:rPr>
+          <w:rFonts w:ascii="Times New Roman" w:hAnsi="Times New Roman" w:cs="Times New Roman"/>
+          <w:noProof/>
+          <w:sz w:val="28"/>
+          <w:szCs w:val="28"/>
+        </w:rPr>
+        <w:drawing>
+          <wp:inline distT="0" distB="0" distL="0" distR="0" wp14:anchorId="5F04F1EF" wp14:editId="6A2180D6">
+            <wp:extent cx="4370058" cy="2994660"/>
+            <wp:effectExtent l="0" t="0" r="0" b="0"/>
+            <wp:docPr id="1994765096" name="Рисунок 1" descr="Изображение выглядит как текст, Шрифт, снимок экрана, рукописный текст&#10;&#10;Автоматически созданное описание"/>
+            <wp:cNvGraphicFramePr>
+              <a:graphicFrameLocks xmlns:a="http://schemas.openxmlformats.org/drawingml/2006/main" noChangeAspect="1"/>
+            </wp:cNvGraphicFramePr>
+            <a:graphic xmlns:a="http://schemas.openxmlformats.org/drawingml/2006/main">
+              <a:graphicData uri="http://schemas.openxmlformats.org/drawingml/2006/picture">
+                <pic:pic xmlns:pic="http://schemas.openxmlformats.org/drawingml/2006/picture">
+                  <pic:nvPicPr>
+                    <pic:cNvPr id="1994765096" name="Рисунок 1" descr="Изображение выглядит как текст, Шрифт, снимок экрана, рукописный текст&#10;&#10;Автоматически созданное описание"/>
+                    <pic:cNvPicPr/>
+                  </pic:nvPicPr>
+                  <pic:blipFill>
+                    <a:blip r:embed="rId44"/>
+                    <a:stretch>
+                      <a:fillRect/>
+                    </a:stretch>
+                  </pic:blipFill>
+                  <pic:spPr>
+                    <a:xfrm>
+                      <a:off x="0" y="0"/>
+                      <a:ext cx="4372765" cy="2996515"/>
+                    </a:xfrm>
+                    <a:prstGeom prst="rect">
+                      <a:avLst/>
+                    </a:prstGeom>
+                  </pic:spPr>
+                </pic:pic>
+              </a:graphicData>
+            </a:graphic>
+          </wp:inline>
+        </w:drawing>
+      </w:r>
+    </w:p>
+    <w:p>
+      <w:pPr>
+        <w:jc w:val="center"/>
+        <w:rPr>
+          <w:rFonts w:ascii="Times New Roman" w:hAnsi="Times New Roman" w:cs="Times New Roman"/>
+          <w:noProof/>
+          <w:sz w:val="28"/>
+          <w:szCs w:val="28"/>
+        </w:rPr>
+      </w:pPr>
+      <w:r>
+        <w:rPr>
+          <w:rFonts w:ascii="Times New Roman" w:hAnsi="Times New Roman" w:cs="Times New Roman"/>
+          <w:noProof/>
+          <w:sz w:val="28"/>
+          <w:szCs w:val="28"/>
+        </w:rPr>
+        <w:t>Рисунок 7.3 – Матрица координат точек в МСК и матрица пересчёта</w:t>
+      </w:r>
+    </w:p>
+    <w:p>
+      <w:pPr>
+        <w:ind w:firstLine="709"/>
+        <w:jc w:val="both"/>
+        <w:rPr>
+          <w:rFonts w:ascii="Times New Roman" w:hAnsi="Times New Roman" w:cs="Times New Roman"/>
+          <w:noProof/>
+          <w:sz w:val="28"/>
+          <w:szCs w:val="28"/>
+        </w:rPr>
+      </w:pPr>
+      <w:r>
+        <w:rPr>
+          <w:rFonts w:ascii="Times New Roman" w:hAnsi="Times New Roman" w:cs="Times New Roman"/>
+          <w:noProof/>
+          <w:sz w:val="28"/>
+          <w:szCs w:val="28"/>
+        </w:rPr>
+        <w:t>Последним действие мы высчитываем матрицу координат точек в ОСК путём перемножения матрицы пересчёта на матрицу координат точек в МСК. Составляем графики. Матрица координат точек в ОСК и графики представлены на рисунке 7.4.</w:t>
+      </w:r>
+    </w:p>
+    <w:p>
+      <w:pPr>
+        <w:jc w:val="center"/>
+        <w:rPr>
+          <w:rFonts w:ascii="Times New Roman" w:hAnsi="Times New Roman" w:cs="Times New Roman"/>
+          <w:noProof/>
+          <w:sz w:val="28"/>
+          <w:szCs w:val="28"/>
+        </w:rPr>
+      </w:pPr>
+      <w:r>
+        <w:rPr>
+          <w:rFonts w:ascii="Times New Roman" w:hAnsi="Times New Roman" w:cs="Times New Roman"/>
+          <w:noProof/>
+          <w:sz w:val="28"/>
+          <w:szCs w:val="28"/>
+        </w:rPr>
+        <w:drawing>
+          <wp:inline distT="0" distB="0" distL="0" distR="0" wp14:anchorId="3317E48C" wp14:editId="3011AC23">
+            <wp:extent cx="5417922" cy="3261360"/>
+            <wp:effectExtent l="0" t="0" r="0" b="0"/>
+            <wp:docPr id="1276643882" name="Рисунок 1" descr="Изображение выглядит как текст, диаграмма, линия, Шрифт&#10;&#10;Автоматически созданное описание"/>
+            <wp:cNvGraphicFramePr>
+              <a:graphicFrameLocks xmlns:a="http://schemas.openxmlformats.org/drawingml/2006/main" noChangeAspect="1"/>
+            </wp:cNvGraphicFramePr>
+            <a:graphic xmlns:a="http://schemas.openxmlformats.org/drawingml/2006/main">
+              <a:graphicData uri="http://schemas.openxmlformats.org/drawingml/2006/picture">
+                <pic:pic xmlns:pic="http://schemas.openxmlformats.org/drawingml/2006/picture">
+                  <pic:nvPicPr>
+                    <pic:cNvPr id="1276643882" name="Рисунок 1" descr="Изображение выглядит как текст, диаграмма, линия, Шрифт&#10;&#10;Автоматически созданное описание"/>
+                    <pic:cNvPicPr/>
+                  </pic:nvPicPr>
+                  <pic:blipFill>
+                    <a:blip r:embed="rId45"/>
+                    <a:stretch>
+                      <a:fillRect/>
+                    </a:stretch>
+                  </pic:blipFill>
+                  <pic:spPr>
+                    <a:xfrm>
+                      <a:off x="0" y="0"/>
+                      <a:ext cx="5434332" cy="3271238"/>
+                    </a:xfrm>
+                    <a:prstGeom prst="rect">
+                      <a:avLst/>
+                    </a:prstGeom>
+                  </pic:spPr>
+                </pic:pic>
+              </a:graphicData>
+            </a:graphic>
+          </wp:inline>
+        </w:drawing>
+      </w:r>
+    </w:p>
+    <w:p>
+      <w:pPr>
+        <w:jc w:val="center"/>
+        <w:rPr>
+          <w:rFonts w:ascii="Times New Roman" w:hAnsi="Times New Roman" w:cs="Times New Roman"/>
+          <w:noProof/>
+          <w:sz w:val="28"/>
+          <w:szCs w:val="28"/>
+        </w:rPr>
+      </w:pPr>
+      <w:r>
+        <w:rPr>
+          <w:rFonts w:ascii="Times New Roman" w:hAnsi="Times New Roman" w:cs="Times New Roman"/>
+          <w:noProof/>
+          <w:sz w:val="28"/>
+          <w:szCs w:val="28"/>
+        </w:rPr>
+        <w:t>Рисунок 7.4 – Матрица координат точек в ОСК и графики</w:t>
+      </w:r>
+    </w:p>
+    <w:p>
+      <w:pPr>
+        <w:ind w:firstLine="709"/>
+        <w:rPr>
+          <w:rFonts w:ascii="Times New Roman" w:hAnsi="Times New Roman" w:cs="Times New Roman"/>
+          <w:b/>
+          <w:bCs/>
+          <w:noProof/>
+          <w:sz w:val="28"/>
+          <w:szCs w:val="28"/>
+        </w:rPr>
+      </w:pPr>
+      <w:r>
+        <w:rPr>
+          <w:rFonts w:ascii="Times New Roman" w:hAnsi="Times New Roman" w:cs="Times New Roman"/>
+          <w:b/>
+          <w:bCs/>
+          <w:noProof/>
+          <w:sz w:val="28"/>
+          <w:szCs w:val="28"/>
+        </w:rPr>
+        <w:t>Вывод</w:t>
+      </w:r>
+    </w:p>
+    <w:p>
+      <w:pPr>
+        <w:ind w:firstLine="709"/>
+        <w:jc w:val="both"/>
+        <w:rPr>
+          <w:rFonts w:ascii="Times New Roman" w:hAnsi="Times New Roman" w:cs="Times New Roman"/>
+          <w:sz w:val="28"/>
+          <w:szCs w:val="28"/>
+        </w:rPr>
+      </w:pPr>
+      <w:r>
+        <w:rPr>
+          <w:rFonts w:ascii="Times New Roman" w:hAnsi="Times New Roman" w:cs="Times New Roman"/>
+          <w:sz w:val="28"/>
+          <w:szCs w:val="28"/>
+        </w:rPr>
+        <w:t>В результате работы были вычислены точки в мировой системе координат (МСК), составлена матрица пересчёта в оконную систему координат (ОСК) и построен график функции в окне, что подтвердило корректность преобразований.</w:t>
+      </w:r>
+    </w:p>
+    <w:p>
+      <w:pPr>
+        <w:pStyle w:val="1"/>
+        <w:spacing w:after="240"/>
+        <w:ind w:firstLine="709"/>
+        <w:rPr>
+          <w:rFonts w:ascii="Times New Roman" w:hAnsi="Times New Roman" w:cs="Times New Roman"/>
+          <w:b/>
+          <w:bCs/>
+          <w:color w:val="auto"/>
+          <w:sz w:val="28"/>
+          <w:szCs w:val="28"/>
+        </w:rPr>
+      </w:pPr>
+      <w:bookmarkStart w:id="9" w:name="_Toc179958125"/>
+      <w:bookmarkStart w:id="10" w:name="_Toc179962173"/>
+      <w:r>
+        <w:rPr>
+          <w:rFonts w:ascii="Times New Roman" w:hAnsi="Times New Roman" w:cs="Times New Roman"/>
+          <w:b/>
+          <w:bCs/>
+          <w:color w:val="auto"/>
+          <w:sz w:val="28"/>
+          <w:szCs w:val="28"/>
+        </w:rPr>
+        <w:lastRenderedPageBreak/>
+        <w:t>Лабораторная работа №8</w:t>
+      </w:r>
+      <w:bookmarkEnd w:id="9"/>
+      <w:bookmarkEnd w:id="10"/>
+      <w:r>
+        <w:rPr>
+          <w:rFonts w:ascii="Times New Roman" w:hAnsi="Times New Roman" w:cs="Times New Roman"/>
+          <w:b/>
+          <w:bCs/>
+          <w:color w:val="auto"/>
+          <w:sz w:val="28"/>
+          <w:szCs w:val="28"/>
+        </w:rPr>
+        <w:t xml:space="preserve">      </w:t>
+      </w:r>
+    </w:p>
+    <w:p>
+      <w:pPr>
+        <w:rPr>
+          <w:rFonts w:ascii="Times New Roman" w:hAnsi="Times New Roman" w:cs="Times New Roman"/>
+          <w:i/>
+          <w:iCs/>
+          <w:sz w:val="28"/>
+          <w:szCs w:val="28"/>
+        </w:rPr>
+      </w:pPr>
+      <w:r>
+        <w:tab/>
+      </w:r>
+      <w:r>
+        <w:rPr>
+          <w:rFonts w:ascii="Times New Roman" w:hAnsi="Times New Roman" w:cs="Times New Roman"/>
+          <w:i/>
+          <w:iCs/>
+          <w:sz w:val="28"/>
+          <w:szCs w:val="28"/>
+        </w:rPr>
+        <w:t>Задание</w:t>
+      </w:r>
+    </w:p>
+    <w:p>
+      <w:pPr>
+        <w:ind w:firstLine="709"/>
+        <w:rPr>
+          <w:rFonts w:ascii="Times New Roman" w:hAnsi="Times New Roman" w:cs="Times New Roman"/>
+          <w:sz w:val="28"/>
+          <w:szCs w:val="28"/>
+        </w:rPr>
+      </w:pPr>
+      <w:r>
+        <w:rPr>
+          <w:rFonts w:ascii="Times New Roman" w:hAnsi="Times New Roman" w:cs="Times New Roman"/>
+          <w:sz w:val="28"/>
+          <w:szCs w:val="28"/>
+        </w:rPr>
+        <w:t>В мировой системе координат (МСК) задана фигура</w:t>
+      </w:r>
+      <w:r>
+        <w:rPr>
+          <w:rFonts w:ascii="Times New Roman" w:hAnsi="Times New Roman" w:cs="Times New Roman"/>
+          <w:sz w:val="28"/>
+          <w:szCs w:val="28"/>
+        </w:rPr>
+        <w:t xml:space="preserve"> (Рисунок 8.1).</w:t>
+      </w:r>
+    </w:p>
+    <w:p>
+      <w:pPr>
+        <w:jc w:val="center"/>
+        <w:rPr>
+          <w:rFonts w:ascii="Times New Roman" w:hAnsi="Times New Roman" w:cs="Times New Roman"/>
+          <w:sz w:val="28"/>
+          <w:szCs w:val="28"/>
+        </w:rPr>
+      </w:pPr>
+      <w:r>
+        <w:rPr>
+          <w:rFonts w:ascii="Times New Roman" w:hAnsi="Times New Roman" w:cs="Times New Roman"/>
+          <w:noProof/>
+          <w:sz w:val="28"/>
+          <w:szCs w:val="28"/>
+        </w:rPr>
+        <w:drawing>
+          <wp:inline distT="0" distB="0" distL="0" distR="0" wp14:anchorId="54A43927" wp14:editId="42931BA5">
+            <wp:extent cx="4922520" cy="4256398"/>
+            <wp:effectExtent l="0" t="0" r="0" b="0"/>
+            <wp:docPr id="40" name="Рисунок 40"/>
+            <wp:cNvGraphicFramePr>
+              <a:graphicFrameLocks xmlns:a="http://schemas.openxmlformats.org/drawingml/2006/main" noChangeAspect="1"/>
+            </wp:cNvGraphicFramePr>
+            <a:graphic xmlns:a="http://schemas.openxmlformats.org/drawingml/2006/main">
+              <a:graphicData uri="http://schemas.openxmlformats.org/drawingml/2006/picture">
+                <pic:pic xmlns:pic="http://schemas.openxmlformats.org/drawingml/2006/picture">
+                  <pic:nvPicPr>
+                    <pic:cNvPr id="1" name=""/>
+                    <pic:cNvPicPr/>
+                  </pic:nvPicPr>
+                  <pic:blipFill>
+                    <a:blip r:embed="rId46"/>
+                    <a:stretch>
+                      <a:fillRect/>
+                    </a:stretch>
+                  </pic:blipFill>
+                  <pic:spPr>
+                    <a:xfrm>
+                      <a:off x="0" y="0"/>
+                      <a:ext cx="4948951" cy="4279252"/>
+                    </a:xfrm>
+                    <a:prstGeom prst="rect">
+                      <a:avLst/>
+                    </a:prstGeom>
+                  </pic:spPr>
+                </pic:pic>
+              </a:graphicData>
+            </a:graphic>
+          </wp:inline>
+        </w:drawing>
+      </w:r>
+    </w:p>
+    <w:p>
+      <w:pPr>
+        <w:jc w:val="center"/>
+        <w:rPr>
+          <w:rFonts w:ascii="Times New Roman" w:hAnsi="Times New Roman" w:cs="Times New Roman"/>
+          <w:sz w:val="28"/>
+          <w:szCs w:val="28"/>
+        </w:rPr>
+      </w:pPr>
+      <w:r>
+        <w:rPr>
+          <w:rFonts w:ascii="Times New Roman" w:hAnsi="Times New Roman" w:cs="Times New Roman"/>
+          <w:sz w:val="28"/>
+          <w:szCs w:val="28"/>
+        </w:rPr>
+        <w:t xml:space="preserve">Рисунок </w:t>
+      </w:r>
+      <w:r>
+        <w:rPr>
+          <w:rFonts w:ascii="Times New Roman" w:hAnsi="Times New Roman" w:cs="Times New Roman"/>
+          <w:sz w:val="28"/>
+          <w:szCs w:val="28"/>
+        </w:rPr>
+        <w:t>8.</w:t>
+      </w:r>
+      <w:r>
+        <w:rPr>
+          <w:rFonts w:ascii="Times New Roman" w:hAnsi="Times New Roman" w:cs="Times New Roman"/>
+          <w:sz w:val="28"/>
+          <w:szCs w:val="28"/>
+        </w:rPr>
+        <w:t>1 – Фигура в мировой системе координат</w:t>
+      </w:r>
+    </w:p>
+    <w:p>
+      <w:pPr>
+        <w:ind w:hanging="142"/>
+        <w:jc w:val="center"/>
+        <w:rPr>
+          <w:rFonts w:ascii="Times New Roman" w:hAnsi="Times New Roman" w:cs="Times New Roman"/>
+          <w:sz w:val="28"/>
+          <w:szCs w:val="28"/>
+        </w:rPr>
+      </w:pPr>
+      <w:r>
+        <w:rPr>
+          <w:rFonts w:ascii="Times New Roman" w:hAnsi="Times New Roman" w:cs="Times New Roman"/>
+          <w:noProof/>
+          <w:sz w:val="28"/>
+          <w:szCs w:val="28"/>
+        </w:rPr>
+        <w:drawing>
+          <wp:inline distT="0" distB="0" distL="0" distR="0" wp14:anchorId="74DE8024" wp14:editId="78BEDE22">
+            <wp:extent cx="6528105" cy="3467100"/>
+            <wp:effectExtent l="0" t="0" r="6350" b="0"/>
+            <wp:docPr id="41" name="Рисунок 41"/>
+            <wp:cNvGraphicFramePr>
+              <a:graphicFrameLocks xmlns:a="http://schemas.openxmlformats.org/drawingml/2006/main" noChangeAspect="1"/>
+            </wp:cNvGraphicFramePr>
+            <a:graphic xmlns:a="http://schemas.openxmlformats.org/drawingml/2006/main">
+              <a:graphicData uri="http://schemas.openxmlformats.org/drawingml/2006/picture">
+                <pic:pic xmlns:pic="http://schemas.openxmlformats.org/drawingml/2006/picture">
+                  <pic:nvPicPr>
+                    <pic:cNvPr id="1" name=""/>
+                    <pic:cNvPicPr/>
+                  </pic:nvPicPr>
+                  <pic:blipFill rotWithShape="1">
+                    <a:blip r:embed="rId47"/>
+                    <a:srcRect l="1240"/>
+                    <a:stretch/>
+                  </pic:blipFill>
+                  <pic:spPr bwMode="auto">
+                    <a:xfrm>
+                      <a:off x="0" y="0"/>
+                      <a:ext cx="6530618" cy="3468435"/>
+                    </a:xfrm>
+                    <a:prstGeom prst="rect">
+                      <a:avLst/>
+                    </a:prstGeom>
+                    <a:ln>
+                      <a:noFill/>
+                    </a:ln>
+                    <a:extLst>
+                      <a:ext uri="{53640926-AAD7-44D8-BBD7-CCE9431645EC}">
+                        <a14:shadowObscured xmlns:a14="http://schemas.microsoft.com/office/drawing/2010/main"/>
+                      </a:ext>
+                    </a:extLst>
+                  </pic:spPr>
+                </pic:pic>
+              </a:graphicData>
+            </a:graphic>
+          </wp:inline>
+        </w:drawing>
+      </w:r>
+    </w:p>
+    <w:p>
+      <w:pPr>
+        <w:ind w:firstLine="709"/>
+        <w:rPr>
+          <w:rFonts w:ascii="Times New Roman" w:hAnsi="Times New Roman" w:cs="Times New Roman"/>
+          <w:i/>
+          <w:iCs/>
+          <w:sz w:val="28"/>
+          <w:szCs w:val="28"/>
+        </w:rPr>
+      </w:pPr>
+      <w:r>
+        <w:rPr>
+          <w:rFonts w:ascii="Times New Roman" w:hAnsi="Times New Roman" w:cs="Times New Roman"/>
+          <w:i/>
+          <w:iCs/>
+          <w:sz w:val="28"/>
+          <w:szCs w:val="28"/>
+        </w:rPr>
+        <w:lastRenderedPageBreak/>
+        <w:t>Решение</w:t>
+      </w:r>
+    </w:p>
+    <w:p>
+      <w:pPr>
+        <w:ind w:firstLine="709"/>
+        <w:jc w:val="both"/>
+        <w:rPr>
+          <w:rFonts w:ascii="Times New Roman" w:hAnsi="Times New Roman" w:cs="Times New Roman"/>
+          <w:sz w:val="28"/>
+          <w:szCs w:val="28"/>
+        </w:rPr>
+      </w:pPr>
+      <w:r>
+        <w:rPr>
+          <w:rFonts w:ascii="Times New Roman" w:hAnsi="Times New Roman" w:cs="Times New Roman"/>
+          <w:sz w:val="28"/>
+          <w:szCs w:val="28"/>
+        </w:rPr>
+        <w:t>Зададим исходные данные для домика (координаты точек в МСК, левый верхний и правый нижний углы в ОСК, матрица пересчёта, матрица поворота и матрица координат точек домика). Исходные данные представлены на рисунке 8.2.</w:t>
+      </w:r>
+    </w:p>
+    <w:p>
+      <w:pPr>
+        <w:rPr>
+          <w:sz w:val="28"/>
+          <w:szCs w:val="28"/>
+        </w:rPr>
+      </w:pPr>
+    </w:p>
+    <w:p>
+      <w:pPr>
+        <w:jc w:val="center"/>
+        <w:rPr>
+          <w:rFonts w:ascii="Times New Roman" w:hAnsi="Times New Roman" w:cs="Times New Roman"/>
+          <w:sz w:val="28"/>
+          <w:szCs w:val="28"/>
+        </w:rPr>
+      </w:pPr>
+      <w:r>
+        <w:rPr>
+          <w:rFonts w:ascii="Times New Roman" w:hAnsi="Times New Roman" w:cs="Times New Roman"/>
+          <w:noProof/>
+          <w:sz w:val="28"/>
+          <w:szCs w:val="28"/>
+        </w:rPr>
+        <w:drawing>
+          <wp:inline distT="0" distB="0" distL="0" distR="0" wp14:anchorId="315BBF53" wp14:editId="15FF799B">
+            <wp:extent cx="6099003" cy="4008120"/>
+            <wp:effectExtent l="0" t="0" r="0" b="0"/>
+            <wp:docPr id="38" name="Рисунок 38"/>
+            <wp:cNvGraphicFramePr>
+              <a:graphicFrameLocks xmlns:a="http://schemas.openxmlformats.org/drawingml/2006/main" noChangeAspect="1"/>
+            </wp:cNvGraphicFramePr>
+            <a:graphic xmlns:a="http://schemas.openxmlformats.org/drawingml/2006/main">
+              <a:graphicData uri="http://schemas.openxmlformats.org/drawingml/2006/picture">
+                <pic:pic xmlns:pic="http://schemas.openxmlformats.org/drawingml/2006/picture">
+                  <pic:nvPicPr>
+                    <pic:cNvPr id="1" name=""/>
+                    <pic:cNvPicPr/>
+                  </pic:nvPicPr>
+                  <pic:blipFill rotWithShape="1">
+                    <a:blip r:embed="rId48"/>
+                    <a:srcRect t="4571"/>
+                    <a:stretch/>
+                  </pic:blipFill>
+                  <pic:spPr bwMode="auto">
+                    <a:xfrm>
+                      <a:off x="0" y="0"/>
+                      <a:ext cx="6106709" cy="4013184"/>
+                    </a:xfrm>
+                    <a:prstGeom prst="rect">
+                      <a:avLst/>
+                    </a:prstGeom>
+                    <a:ln>
+                      <a:noFill/>
+                    </a:ln>
+                    <a:extLst>
+                      <a:ext uri="{53640926-AAD7-44D8-BBD7-CCE9431645EC}">
+                        <a14:shadowObscured xmlns:a14="http://schemas.microsoft.com/office/drawing/2010/main"/>
+                      </a:ext>
+                    </a:extLst>
+                  </pic:spPr>
+                </pic:pic>
+              </a:graphicData>
+            </a:graphic>
+          </wp:inline>
+        </w:drawing>
+      </w:r>
+    </w:p>
+    <w:p>
+      <w:pPr>
+        <w:jc w:val="center"/>
+        <w:rPr>
+          <w:rFonts w:ascii="Times New Roman" w:hAnsi="Times New Roman" w:cs="Times New Roman"/>
+          <w:sz w:val="28"/>
+          <w:szCs w:val="28"/>
+        </w:rPr>
+      </w:pPr>
+      <w:r>
+        <w:rPr>
+          <w:rFonts w:ascii="Times New Roman" w:hAnsi="Times New Roman" w:cs="Times New Roman"/>
+          <w:sz w:val="28"/>
+          <w:szCs w:val="28"/>
+        </w:rPr>
+        <w:t>Рисунок</w:t>
+      </w:r>
+      <w:r>
+        <w:rPr>
+          <w:rFonts w:ascii="Times New Roman" w:hAnsi="Times New Roman" w:cs="Times New Roman"/>
+          <w:sz w:val="28"/>
+          <w:szCs w:val="28"/>
+        </w:rPr>
+        <w:t xml:space="preserve"> 8.2 – </w:t>
+      </w:r>
+      <w:r>
+        <w:rPr>
+          <w:rFonts w:ascii="Times New Roman" w:hAnsi="Times New Roman" w:cs="Times New Roman"/>
+          <w:sz w:val="28"/>
+          <w:szCs w:val="28"/>
+        </w:rPr>
+        <w:t>Исходные данные</w:t>
+      </w:r>
+    </w:p>
+    <w:p>
+      <w:pPr>
+        <w:rPr>
+          <w:rFonts w:ascii="Times New Roman" w:hAnsi="Times New Roman" w:cs="Times New Roman"/>
+          <w:sz w:val="28"/>
+          <w:szCs w:val="28"/>
+        </w:rPr>
+      </w:pPr>
+    </w:p>
+    <w:p>
+      <w:pPr>
+        <w:ind w:firstLine="709"/>
+        <w:jc w:val="both"/>
+        <w:rPr>
+          <w:rFonts w:ascii="Times New Roman" w:hAnsi="Times New Roman" w:cs="Times New Roman"/>
+          <w:sz w:val="28"/>
+          <w:szCs w:val="28"/>
+        </w:rPr>
+      </w:pPr>
+      <w:r>
+        <w:rPr>
+          <w:rFonts w:ascii="Times New Roman" w:hAnsi="Times New Roman" w:cs="Times New Roman"/>
+          <w:sz w:val="28"/>
+          <w:szCs w:val="28"/>
+        </w:rPr>
+        <w:t xml:space="preserve">Построим исходное изображение в МСК учитывая координаты векторов с координатами </w:t>
+      </w:r>
+      <w:r>
+        <w:rPr>
+          <w:rFonts w:ascii="Times New Roman" w:hAnsi="Times New Roman" w:cs="Times New Roman"/>
+          <w:sz w:val="28"/>
+          <w:szCs w:val="28"/>
+          <w:lang w:val="en-US"/>
+        </w:rPr>
+        <w:t>x</w:t>
+      </w:r>
+      <w:r>
+        <w:rPr>
+          <w:rFonts w:ascii="Times New Roman" w:hAnsi="Times New Roman" w:cs="Times New Roman"/>
+          <w:sz w:val="28"/>
+          <w:szCs w:val="28"/>
+        </w:rPr>
+        <w:t>-</w:t>
+      </w:r>
+      <w:proofErr w:type="spellStart"/>
+      <w:r>
+        <w:rPr>
+          <w:rFonts w:ascii="Times New Roman" w:hAnsi="Times New Roman" w:cs="Times New Roman"/>
+          <w:sz w:val="28"/>
+          <w:szCs w:val="28"/>
+        </w:rPr>
+        <w:t>ов</w:t>
+      </w:r>
+      <w:proofErr w:type="spellEnd"/>
+      <w:r>
+        <w:rPr>
+          <w:rFonts w:ascii="Times New Roman" w:hAnsi="Times New Roman" w:cs="Times New Roman"/>
+          <w:sz w:val="28"/>
+          <w:szCs w:val="28"/>
+        </w:rPr>
+        <w:t xml:space="preserve"> и </w:t>
+      </w:r>
+      <w:r>
+        <w:rPr>
+          <w:rFonts w:ascii="Times New Roman" w:hAnsi="Times New Roman" w:cs="Times New Roman"/>
+          <w:sz w:val="28"/>
+          <w:szCs w:val="28"/>
+          <w:lang w:val="en-US"/>
+        </w:rPr>
+        <w:t>y</w:t>
+      </w:r>
+      <w:r>
+        <w:rPr>
+          <w:rFonts w:ascii="Times New Roman" w:hAnsi="Times New Roman" w:cs="Times New Roman"/>
+          <w:sz w:val="28"/>
+          <w:szCs w:val="28"/>
+        </w:rPr>
+        <w:t>-</w:t>
+      </w:r>
+      <w:proofErr w:type="spellStart"/>
+      <w:r>
+        <w:rPr>
+          <w:rFonts w:ascii="Times New Roman" w:hAnsi="Times New Roman" w:cs="Times New Roman"/>
+          <w:sz w:val="28"/>
+          <w:szCs w:val="28"/>
+        </w:rPr>
+        <w:t>ов</w:t>
+      </w:r>
+      <w:proofErr w:type="spellEnd"/>
+      <w:r>
+        <w:rPr>
+          <w:rFonts w:ascii="Times New Roman" w:hAnsi="Times New Roman" w:cs="Times New Roman"/>
+          <w:sz w:val="28"/>
+          <w:szCs w:val="28"/>
+        </w:rPr>
+        <w:t>.</w:t>
+      </w:r>
+      <w:r>
+        <w:rPr>
+          <w:rFonts w:ascii="Times New Roman" w:hAnsi="Times New Roman" w:cs="Times New Roman"/>
+          <w:sz w:val="28"/>
+          <w:szCs w:val="28"/>
+        </w:rPr>
+        <w:t xml:space="preserve"> Исходное изображение в МСК представлено на рисунке 8.3.</w:t>
+      </w:r>
+    </w:p>
+    <w:p>
+      <w:pPr>
+        <w:jc w:val="center"/>
+        <w:rPr>
+          <w:rFonts w:ascii="Times New Roman" w:hAnsi="Times New Roman" w:cs="Times New Roman"/>
+          <w:sz w:val="28"/>
+          <w:szCs w:val="28"/>
+        </w:rPr>
+      </w:pPr>
+      <w:r>
+        <w:rPr>
+          <w:rFonts w:ascii="Times New Roman" w:hAnsi="Times New Roman" w:cs="Times New Roman"/>
+          <w:sz w:val="28"/>
+          <w:szCs w:val="28"/>
+        </w:rPr>
+        <w:drawing>
+          <wp:inline distT="0" distB="0" distL="0" distR="0" wp14:anchorId="267B2CC6" wp14:editId="2F3633FB">
+            <wp:extent cx="2911203" cy="2369820"/>
+            <wp:effectExtent l="0" t="0" r="3810" b="0"/>
+            <wp:docPr id="1222021911" name="Рисунок 1"/>
+            <wp:cNvGraphicFramePr>
+              <a:graphicFrameLocks xmlns:a="http://schemas.openxmlformats.org/drawingml/2006/main" noChangeAspect="1"/>
+            </wp:cNvGraphicFramePr>
+            <a:graphic xmlns:a="http://schemas.openxmlformats.org/drawingml/2006/main">
+              <a:graphicData uri="http://schemas.openxmlformats.org/drawingml/2006/picture">
+                <pic:pic xmlns:pic="http://schemas.openxmlformats.org/drawingml/2006/picture">
+                  <pic:nvPicPr>
+                    <pic:cNvPr id="1222021911" name=""/>
+                    <pic:cNvPicPr/>
+                  </pic:nvPicPr>
+                  <pic:blipFill>
+                    <a:blip r:embed="rId49"/>
+                    <a:stretch>
+                      <a:fillRect/>
+                    </a:stretch>
+                  </pic:blipFill>
+                  <pic:spPr>
+                    <a:xfrm>
+                      <a:off x="0" y="0"/>
+                      <a:ext cx="2922283" cy="2378840"/>
+                    </a:xfrm>
+                    <a:prstGeom prst="rect">
+                      <a:avLst/>
+                    </a:prstGeom>
+                  </pic:spPr>
+                </pic:pic>
+              </a:graphicData>
+            </a:graphic>
+          </wp:inline>
+        </w:drawing>
+      </w:r>
+    </w:p>
+    <w:p>
+      <w:pPr>
+        <w:jc w:val="center"/>
+        <w:rPr>
+          <w:rFonts w:ascii="Times New Roman" w:hAnsi="Times New Roman" w:cs="Times New Roman"/>
+          <w:sz w:val="28"/>
+          <w:szCs w:val="28"/>
+        </w:rPr>
+      </w:pPr>
+      <w:r>
+        <w:rPr>
+          <w:rFonts w:ascii="Times New Roman" w:hAnsi="Times New Roman" w:cs="Times New Roman"/>
+          <w:sz w:val="28"/>
+          <w:szCs w:val="28"/>
+        </w:rPr>
+        <w:t>Рисунок</w:t>
+      </w:r>
+      <w:r>
+        <w:rPr>
+          <w:rFonts w:ascii="Times New Roman" w:hAnsi="Times New Roman" w:cs="Times New Roman"/>
+          <w:sz w:val="28"/>
+          <w:szCs w:val="28"/>
+        </w:rPr>
+        <w:t xml:space="preserve"> 8.</w:t>
+      </w:r>
+      <w:r>
+        <w:rPr>
+          <w:rFonts w:ascii="Times New Roman" w:hAnsi="Times New Roman" w:cs="Times New Roman"/>
+          <w:sz w:val="28"/>
+          <w:szCs w:val="28"/>
+        </w:rPr>
+        <w:t>3</w:t>
+      </w:r>
+      <w:r>
+        <w:rPr>
+          <w:rFonts w:ascii="Times New Roman" w:hAnsi="Times New Roman" w:cs="Times New Roman"/>
+          <w:sz w:val="28"/>
+          <w:szCs w:val="28"/>
+        </w:rPr>
+        <w:t xml:space="preserve"> – </w:t>
+      </w:r>
+      <w:r>
+        <w:rPr>
+          <w:rFonts w:ascii="Times New Roman" w:hAnsi="Times New Roman" w:cs="Times New Roman"/>
+          <w:sz w:val="28"/>
+          <w:szCs w:val="28"/>
+        </w:rPr>
+        <w:t>Исходное изображение в МСК</w:t>
+      </w:r>
+    </w:p>
+    <w:p>
+      <w:pPr>
+        <w:rPr>
+          <w:rFonts w:ascii="Times New Roman" w:hAnsi="Times New Roman" w:cs="Times New Roman"/>
+          <w:sz w:val="28"/>
+          <w:szCs w:val="28"/>
+        </w:rPr>
+      </w:pPr>
+    </w:p>
+    <w:p>
+      <w:pPr>
+        <w:ind w:firstLine="709"/>
+        <w:jc w:val="both"/>
+        <w:rPr>
+          <w:rFonts w:ascii="Times New Roman" w:hAnsi="Times New Roman" w:cs="Times New Roman"/>
+          <w:sz w:val="28"/>
+          <w:szCs w:val="28"/>
+        </w:rPr>
+      </w:pPr>
+      <w:r>
+        <w:rPr>
+          <w:rFonts w:ascii="Times New Roman" w:hAnsi="Times New Roman" w:cs="Times New Roman"/>
+          <w:sz w:val="28"/>
+          <w:szCs w:val="28"/>
+        </w:rPr>
+        <w:t>Повернуть фигуру на 180 градусов относительно вершины C с использованием матрицы аффинных преобразований</w:t>
+      </w:r>
+      <w:r>
+        <w:rPr>
+          <w:rFonts w:ascii="Times New Roman" w:hAnsi="Times New Roman" w:cs="Times New Roman"/>
+          <w:sz w:val="28"/>
+          <w:szCs w:val="28"/>
+        </w:rPr>
+        <w:t xml:space="preserve">. </w:t>
+      </w:r>
+      <w:r>
+        <w:rPr>
+          <w:rFonts w:ascii="Times New Roman" w:hAnsi="Times New Roman" w:cs="Times New Roman"/>
+          <w:sz w:val="28"/>
+          <w:szCs w:val="28"/>
+        </w:rPr>
+        <w:t>Перевернутое изображение в ОСК представлено на рисунке 8.4.</w:t>
+      </w:r>
+    </w:p>
+    <w:p>
+      <w:pPr>
+        <w:jc w:val="center"/>
+        <w:rPr>
+          <w:rFonts w:ascii="Times New Roman" w:hAnsi="Times New Roman" w:cs="Times New Roman"/>
+          <w:sz w:val="28"/>
+          <w:szCs w:val="28"/>
+        </w:rPr>
+      </w:pPr>
+      <w:r>
+        <w:rPr>
+          <w:rFonts w:ascii="Times New Roman" w:hAnsi="Times New Roman" w:cs="Times New Roman"/>
+          <w:sz w:val="28"/>
+          <w:szCs w:val="28"/>
+        </w:rPr>
+        <w:drawing>
+          <wp:inline distT="0" distB="0" distL="0" distR="0" wp14:anchorId="2FB50EB0" wp14:editId="5B5BCE1D">
+            <wp:extent cx="3620005" cy="3353268"/>
+            <wp:effectExtent l="0" t="0" r="0" b="0"/>
+            <wp:docPr id="1769036364" name="Рисунок 1" descr="Изображение выглядит как текст, диаграмма, линия, снимок экрана&#10;&#10;Автоматически созданное описание"/>
+            <wp:cNvGraphicFramePr>
+              <a:graphicFrameLocks xmlns:a="http://schemas.openxmlformats.org/drawingml/2006/main" noChangeAspect="1"/>
+            </wp:cNvGraphicFramePr>
+            <a:graphic xmlns:a="http://schemas.openxmlformats.org/drawingml/2006/main">
+              <a:graphicData uri="http://schemas.openxmlformats.org/drawingml/2006/picture">
+                <pic:pic xmlns:pic="http://schemas.openxmlformats.org/drawingml/2006/picture">
+                  <pic:nvPicPr>
+                    <pic:cNvPr id="1769036364" name="Рисунок 1" descr="Изображение выглядит как текст, диаграмма, линия, снимок экрана&#10;&#10;Автоматически созданное описание"/>
+                    <pic:cNvPicPr/>
+                  </pic:nvPicPr>
+                  <pic:blipFill>
+                    <a:blip r:embed="rId50"/>
+                    <a:stretch>
+                      <a:fillRect/>
+                    </a:stretch>
+                  </pic:blipFill>
+                  <pic:spPr>
+                    <a:xfrm>
+                      <a:off x="0" y="0"/>
+                      <a:ext cx="3620005" cy="3353268"/>
+                    </a:xfrm>
+                    <a:prstGeom prst="rect">
+                      <a:avLst/>
+                    </a:prstGeom>
+                  </pic:spPr>
+                </pic:pic>
+              </a:graphicData>
+            </a:graphic>
+          </wp:inline>
+        </w:drawing>
+      </w:r>
+    </w:p>
+    <w:p>
+      <w:pPr>
+        <w:jc w:val="center"/>
+        <w:rPr>
+          <w:rFonts w:ascii="Times New Roman" w:hAnsi="Times New Roman" w:cs="Times New Roman"/>
+          <w:sz w:val="28"/>
+          <w:szCs w:val="28"/>
+        </w:rPr>
+      </w:pPr>
+      <w:r>
+        <w:rPr>
+          <w:rFonts w:ascii="Times New Roman" w:hAnsi="Times New Roman" w:cs="Times New Roman"/>
+          <w:sz w:val="28"/>
+          <w:szCs w:val="28"/>
+        </w:rPr>
+        <w:t>Рисунок 8</w:t>
+      </w:r>
+      <w:r>
+        <w:rPr>
+          <w:rFonts w:ascii="Times New Roman" w:hAnsi="Times New Roman" w:cs="Times New Roman"/>
+          <w:sz w:val="28"/>
+          <w:szCs w:val="28"/>
+        </w:rPr>
+        <w:t xml:space="preserve">.4 - </w:t>
+      </w:r>
+      <w:r>
+        <w:rPr>
+          <w:rFonts w:ascii="Times New Roman" w:hAnsi="Times New Roman" w:cs="Times New Roman"/>
+          <w:sz w:val="28"/>
+          <w:szCs w:val="28"/>
+        </w:rPr>
+        <w:t>Перевернутое изображение в ОСК</w:t>
+      </w:r>
+    </w:p>
+    <w:p>
+      <w:pPr>
+        <w:ind w:firstLine="709"/>
+        <w:jc w:val="both"/>
+        <w:rPr>
+          <w:rFonts w:ascii="Times New Roman" w:hAnsi="Times New Roman" w:cs="Times New Roman"/>
+          <w:sz w:val="28"/>
+          <w:szCs w:val="28"/>
+        </w:rPr>
+      </w:pPr>
+      <w:r>
+        <w:rPr>
+          <w:rFonts w:ascii="Times New Roman" w:hAnsi="Times New Roman" w:cs="Times New Roman"/>
+          <w:sz w:val="28"/>
+          <w:szCs w:val="28"/>
+        </w:rPr>
+        <w:t>Вычисляем параметры</w:t>
+      </w:r>
+      <w:r>
+        <w:rPr>
+          <w:rFonts w:ascii="Times New Roman" w:hAnsi="Times New Roman" w:cs="Times New Roman"/>
+          <w:sz w:val="28"/>
+          <w:szCs w:val="28"/>
+        </w:rPr>
+        <w:t>,</w:t>
+      </w:r>
+      <w:r>
+        <w:rPr>
+          <w:rFonts w:ascii="Times New Roman" w:hAnsi="Times New Roman" w:cs="Times New Roman"/>
+          <w:sz w:val="28"/>
+          <w:szCs w:val="28"/>
+        </w:rPr>
+        <w:t xml:space="preserve"> необходимые для формирования матрицы пересчета (Область отображения в МСК</w:t>
+      </w:r>
+      <w:r>
+        <w:rPr>
+          <w:rFonts w:ascii="Times New Roman" w:hAnsi="Times New Roman" w:cs="Times New Roman"/>
+          <w:sz w:val="28"/>
+          <w:szCs w:val="28"/>
+        </w:rPr>
+        <w:t>,</w:t>
+      </w:r>
+      <w:r>
+        <w:rPr>
+          <w:rFonts w:ascii="Times New Roman" w:hAnsi="Times New Roman" w:cs="Times New Roman"/>
+          <w:sz w:val="28"/>
+          <w:szCs w:val="28"/>
+        </w:rPr>
+        <w:t xml:space="preserve"> ширина области отображения в ОСК и МСК</w:t>
+      </w:r>
+      <w:r>
+        <w:rPr>
+          <w:rFonts w:ascii="Times New Roman" w:hAnsi="Times New Roman" w:cs="Times New Roman"/>
+          <w:sz w:val="28"/>
+          <w:szCs w:val="28"/>
+        </w:rPr>
+        <w:t xml:space="preserve">, </w:t>
+      </w:r>
+      <w:r>
+        <w:rPr>
+          <w:rFonts w:ascii="Times New Roman" w:hAnsi="Times New Roman" w:cs="Times New Roman"/>
+          <w:sz w:val="28"/>
+          <w:szCs w:val="28"/>
+        </w:rPr>
+        <w:t>высота области отображения в ОСК и МСК и матрицу пересчёта из МСК в ОСК</w:t>
+      </w:r>
+      <w:r>
+        <w:rPr>
+          <w:rFonts w:ascii="Times New Roman" w:hAnsi="Times New Roman" w:cs="Times New Roman"/>
+          <w:sz w:val="28"/>
+          <w:szCs w:val="28"/>
+        </w:rPr>
+        <w:t xml:space="preserve">). </w:t>
+      </w:r>
+      <w:r>
+        <w:rPr>
+          <w:rFonts w:ascii="Times New Roman" w:hAnsi="Times New Roman" w:cs="Times New Roman"/>
+          <w:sz w:val="28"/>
+          <w:szCs w:val="28"/>
+        </w:rPr>
+        <w:t>Вычисляемые данные представлены на рисунке 8.5.</w:t>
+      </w:r>
+    </w:p>
+    <w:p>
+      <w:pPr>
+        <w:jc w:val="center"/>
+        <w:rPr>
+          <w:rFonts w:ascii="Times New Roman" w:hAnsi="Times New Roman" w:cs="Times New Roman"/>
+          <w:sz w:val="28"/>
+          <w:szCs w:val="28"/>
+        </w:rPr>
+      </w:pPr>
+      <w:r>
+        <w:rPr>
+          <w:rFonts w:ascii="Times New Roman" w:hAnsi="Times New Roman" w:cs="Times New Roman"/>
+          <w:sz w:val="28"/>
+          <w:szCs w:val="28"/>
+        </w:rPr>
+        <w:drawing>
+          <wp:inline distT="0" distB="0" distL="0" distR="0" wp14:anchorId="28FBADB2" wp14:editId="16BC03D8">
+            <wp:extent cx="3506461" cy="3238500"/>
+            <wp:effectExtent l="0" t="0" r="0" b="0"/>
+            <wp:docPr id="2068116889" name="Рисунок 1" descr="Изображение выглядит как текст, Шрифт, рукописный текст, снимок экрана&#10;&#10;Автоматически созданное описание"/>
+            <wp:cNvGraphicFramePr>
+              <a:graphicFrameLocks xmlns:a="http://schemas.openxmlformats.org/drawingml/2006/main" noChangeAspect="1"/>
+            </wp:cNvGraphicFramePr>
+            <a:graphic xmlns:a="http://schemas.openxmlformats.org/drawingml/2006/main">
+              <a:graphicData uri="http://schemas.openxmlformats.org/drawingml/2006/picture">
+                <pic:pic xmlns:pic="http://schemas.openxmlformats.org/drawingml/2006/picture">
+                  <pic:nvPicPr>
+                    <pic:cNvPr id="2068116889" name="Рисунок 1" descr="Изображение выглядит как текст, Шрифт, рукописный текст, снимок экрана&#10;&#10;Автоматически созданное описание"/>
+                    <pic:cNvPicPr/>
+                  </pic:nvPicPr>
+                  <pic:blipFill>
+                    <a:blip r:embed="rId51"/>
+                    <a:stretch>
+                      <a:fillRect/>
+                    </a:stretch>
+                  </pic:blipFill>
+                  <pic:spPr>
+                    <a:xfrm>
+                      <a:off x="0" y="0"/>
+                      <a:ext cx="3520828" cy="3251769"/>
+                    </a:xfrm>
+                    <a:prstGeom prst="rect">
+                      <a:avLst/>
+                    </a:prstGeom>
+                  </pic:spPr>
+                </pic:pic>
+              </a:graphicData>
+            </a:graphic>
+          </wp:inline>
+        </w:drawing>
+      </w:r>
+    </w:p>
+    <w:p>
+      <w:pPr>
+        <w:jc w:val="center"/>
+        <w:rPr>
+          <w:rFonts w:ascii="Times New Roman" w:hAnsi="Times New Roman" w:cs="Times New Roman"/>
+          <w:sz w:val="28"/>
+          <w:szCs w:val="28"/>
+        </w:rPr>
+      </w:pPr>
+      <w:r>
+        <w:rPr>
+          <w:rFonts w:ascii="Times New Roman" w:hAnsi="Times New Roman" w:cs="Times New Roman"/>
+          <w:sz w:val="28"/>
+          <w:szCs w:val="28"/>
+        </w:rPr>
+        <w:t>Рисунок 8</w:t>
+      </w:r>
+      <w:r>
+        <w:rPr>
+          <w:rFonts w:ascii="Times New Roman" w:hAnsi="Times New Roman" w:cs="Times New Roman"/>
+          <w:sz w:val="28"/>
+          <w:szCs w:val="28"/>
+        </w:rPr>
+        <w:t>.</w:t>
+      </w:r>
+      <w:r>
+        <w:rPr>
+          <w:rFonts w:ascii="Times New Roman" w:hAnsi="Times New Roman" w:cs="Times New Roman"/>
+          <w:sz w:val="28"/>
+          <w:szCs w:val="28"/>
+        </w:rPr>
+        <w:t>5</w:t>
+      </w:r>
+      <w:r>
+        <w:rPr>
+          <w:rFonts w:ascii="Times New Roman" w:hAnsi="Times New Roman" w:cs="Times New Roman"/>
+          <w:sz w:val="28"/>
+          <w:szCs w:val="28"/>
+        </w:rPr>
+        <w:t xml:space="preserve"> - </w:t>
+      </w:r>
+      <w:r>
+        <w:rPr>
+          <w:rFonts w:ascii="Times New Roman" w:hAnsi="Times New Roman" w:cs="Times New Roman"/>
+          <w:sz w:val="28"/>
+          <w:szCs w:val="28"/>
+        </w:rPr>
+        <w:t>Вычисляемые данные</w:t>
+      </w:r>
+    </w:p>
+    <w:p>
+      <w:pPr>
+        <w:ind w:firstLine="708"/>
+        <w:rPr>
+          <w:rFonts w:ascii="Times New Roman" w:hAnsi="Times New Roman" w:cs="Times New Roman"/>
+          <w:sz w:val="28"/>
+          <w:szCs w:val="28"/>
+        </w:rPr>
+      </w:pPr>
+      <w:r>
+        <w:rPr>
+          <w:rFonts w:ascii="Times New Roman" w:hAnsi="Times New Roman" w:cs="Times New Roman"/>
+          <w:sz w:val="28"/>
+          <w:szCs w:val="28"/>
+        </w:rPr>
+        <w:lastRenderedPageBreak/>
+        <w:t>Вычисляем координаты в ОСК и отображаем графики. Координаты и график в ОСК представлен на рисунке 8.6.</w:t>
+      </w:r>
+    </w:p>
+    <w:p>
+      <w:pPr>
+        <w:jc w:val="center"/>
+        <w:rPr>
+          <w:rFonts w:ascii="Times New Roman" w:hAnsi="Times New Roman" w:cs="Times New Roman"/>
+          <w:sz w:val="28"/>
+          <w:szCs w:val="28"/>
+        </w:rPr>
+      </w:pPr>
+      <w:r>
+        <w:rPr>
+          <w:rFonts w:ascii="Times New Roman" w:hAnsi="Times New Roman" w:cs="Times New Roman"/>
+          <w:sz w:val="28"/>
+          <w:szCs w:val="28"/>
+        </w:rPr>
+        <w:drawing>
+          <wp:inline distT="0" distB="0" distL="0" distR="0" wp14:anchorId="4E7DA6BC" wp14:editId="43544F45">
+            <wp:extent cx="5654040" cy="3028950"/>
+            <wp:effectExtent l="0" t="0" r="3810" b="0"/>
+            <wp:docPr id="352009161" name="Рисунок 1" descr="Изображение выглядит как диаграмма, текст, линия, График&#10;&#10;Автоматически созданное описание"/>
+            <wp:cNvGraphicFramePr>
+              <a:graphicFrameLocks xmlns:a="http://schemas.openxmlformats.org/drawingml/2006/main" noChangeAspect="1"/>
+            </wp:cNvGraphicFramePr>
+            <a:graphic xmlns:a="http://schemas.openxmlformats.org/drawingml/2006/main">
+              <a:graphicData uri="http://schemas.openxmlformats.org/drawingml/2006/picture">
+                <pic:pic xmlns:pic="http://schemas.openxmlformats.org/drawingml/2006/picture">
+                  <pic:nvPicPr>
+                    <pic:cNvPr id="352009161" name="Рисунок 1" descr="Изображение выглядит как диаграмма, текст, линия, График&#10;&#10;Автоматически созданное описание"/>
+                    <pic:cNvPicPr/>
+                  </pic:nvPicPr>
+                  <pic:blipFill>
+                    <a:blip r:embed="rId52"/>
+                    <a:stretch>
+                      <a:fillRect/>
+                    </a:stretch>
+                  </pic:blipFill>
+                  <pic:spPr>
+                    <a:xfrm>
+                      <a:off x="0" y="0"/>
+                      <a:ext cx="5660385" cy="3032349"/>
+                    </a:xfrm>
+                    <a:prstGeom prst="rect">
+                      <a:avLst/>
+                    </a:prstGeom>
+                  </pic:spPr>
+                </pic:pic>
+              </a:graphicData>
+            </a:graphic>
+          </wp:inline>
+        </w:drawing>
+      </w:r>
+    </w:p>
+    <w:p>
+      <w:pPr>
+        <w:jc w:val="center"/>
+        <w:rPr>
+          <w:rFonts w:ascii="Times New Roman" w:hAnsi="Times New Roman" w:cs="Times New Roman"/>
+          <w:sz w:val="28"/>
+          <w:szCs w:val="28"/>
+        </w:rPr>
+      </w:pPr>
+      <w:r>
+        <w:rPr>
+          <w:rFonts w:ascii="Times New Roman" w:hAnsi="Times New Roman" w:cs="Times New Roman"/>
+          <w:sz w:val="28"/>
+          <w:szCs w:val="28"/>
+        </w:rPr>
+        <w:t>Рисунок 8.6 – Координаты и график в ОСК.</w:t>
+      </w:r>
+    </w:p>
+    <w:p>
+      <w:pPr>
+        <w:ind w:firstLine="709"/>
+        <w:rPr>
+          <w:rFonts w:ascii="Times New Roman" w:hAnsi="Times New Roman" w:cs="Times New Roman"/>
+          <w:b/>
+          <w:bCs/>
+          <w:sz w:val="28"/>
+          <w:szCs w:val="28"/>
+        </w:rPr>
+      </w:pPr>
+      <w:r>
+        <w:rPr>
+          <w:rFonts w:ascii="Times New Roman" w:hAnsi="Times New Roman" w:cs="Times New Roman"/>
+          <w:b/>
+          <w:bCs/>
+          <w:sz w:val="28"/>
+          <w:szCs w:val="28"/>
+        </w:rPr>
+        <w:t>Вывод</w:t>
+      </w:r>
+    </w:p>
+    <w:p>
+      <w:pPr>
+        <w:ind w:firstLine="709"/>
+        <w:rPr>
+          <w:rFonts w:ascii="Times New Roman" w:hAnsi="Times New Roman" w:cs="Times New Roman"/>
+          <w:sz w:val="28"/>
+          <w:szCs w:val="28"/>
+        </w:rPr>
+      </w:pPr>
+      <w:r>
+        <w:rPr>
+          <w:rFonts w:ascii="Times New Roman" w:hAnsi="Times New Roman" w:cs="Times New Roman"/>
+          <w:sz w:val="28"/>
+          <w:szCs w:val="28"/>
+        </w:rPr>
+        <w:t>Используя все знания из прошлых лабораторных работ, был построен объект «домик</w:t>
+      </w:r>
+      <w:r>
+        <w:rPr>
+          <w:rFonts w:ascii="Times New Roman" w:hAnsi="Times New Roman" w:cs="Times New Roman"/>
+          <w:sz w:val="28"/>
+          <w:szCs w:val="28"/>
+        </w:rPr>
+        <w:t>а</w:t>
+      </w:r>
+      <w:r>
+        <w:rPr>
+          <w:rFonts w:ascii="Times New Roman" w:hAnsi="Times New Roman" w:cs="Times New Roman"/>
+          <w:sz w:val="28"/>
+          <w:szCs w:val="28"/>
+        </w:rPr>
+        <w:t>».</w:t>
+      </w:r>
+      <w:r>
+        <w:rPr>
+          <w:rFonts w:ascii="Times New Roman" w:hAnsi="Times New Roman" w:cs="Times New Roman"/>
+          <w:sz w:val="28"/>
+          <w:szCs w:val="28"/>
+        </w:rPr>
+        <w:t xml:space="preserve"> Так же реализован его поворот на 180 градусов и отображение объекта в ОСК.</w:t>
+      </w:r>
+    </w:p>
+    <w:p>
+      <w:pPr>
+        <w:spacing w:after="0" w:line="240" w:lineRule="auto"/>
+        <w:ind w:firstLine="709"/>
+        <w:jc w:val="both"/>
+        <w:rPr>
+          <w:rFonts w:ascii="Times New Roman" w:hAnsi="Times New Roman" w:cs="Times New Roman"/>
+          <w:sz w:val="28"/>
+          <w:szCs w:val="28"/>
+        </w:rPr>
+      </w:pPr>
     </w:p>
     <w:sectPr>
       <w:pgSz w:w="11906" w:h="16838"/>

</xml_diff>